<commit_message>
SEPA: Modificada memoria p2
</commit_message>
<xml_diff>
--- a/SEPA/Practica_2/CMPM_Practica_2.docx
+++ b/SEPA/Practica_2/CMPM_Practica_2.docx
@@ -10,7 +10,6 @@
           <w:docPartUnique/>
         </w:docPartObj>
       </w:sdtPr>
-      <w:sdtEndPr/>
       <w:sdtContent>
         <w:p>
           <w:r>
@@ -404,7 +403,6 @@
                                   <w:dataBinding w:prefixMappings="xmlns:ns0='http://purl.org/dc/elements/1.1/' xmlns:ns1='http://schemas.openxmlformats.org/package/2006/metadata/core-properties' " w:xpath="/ns1:coreProperties[1]/ns0:subject[1]" w:storeItemID="{6C3C8BC8-F283-45AE-878A-BAB7291924A1}"/>
                                   <w:text/>
                                 </w:sdtPr>
-                                <w:sdtEndPr/>
                                 <w:sdtContent>
                                   <w:p>
                                     <w:pPr>
@@ -422,15 +420,7 @@
                                         <w:sz w:val="36"/>
                                         <w:szCs w:val="36"/>
                                       </w:rPr>
-                                      <w:t xml:space="preserve">Práctica </w:t>
-                                    </w:r>
-                                    <w:r>
-                                      <w:rPr>
-                                        <w:color w:val="404040" w:themeColor="text1" w:themeTint="BF"/>
-                                        <w:sz w:val="36"/>
-                                        <w:szCs w:val="36"/>
-                                      </w:rPr>
-                                      <w:t>2</w:t>
+                                      <w:t>Práctica 2</w:t>
                                     </w:r>
                                   </w:p>
                                 </w:sdtContent>
@@ -533,7 +523,6 @@
                             <w:dataBinding w:prefixMappings="xmlns:ns0='http://purl.org/dc/elements/1.1/' xmlns:ns1='http://schemas.openxmlformats.org/package/2006/metadata/core-properties' " w:xpath="/ns1:coreProperties[1]/ns0:subject[1]" w:storeItemID="{6C3C8BC8-F283-45AE-878A-BAB7291924A1}"/>
                             <w:text/>
                           </w:sdtPr>
-                          <w:sdtEndPr/>
                           <w:sdtContent>
                             <w:p>
                               <w:pPr>
@@ -551,15 +540,7 @@
                                   <w:sz w:val="36"/>
                                   <w:szCs w:val="36"/>
                                 </w:rPr>
-                                <w:t xml:space="preserve">Práctica </w:t>
-                              </w:r>
-                              <w:r>
-                                <w:rPr>
-                                  <w:color w:val="404040" w:themeColor="text1" w:themeTint="BF"/>
-                                  <w:sz w:val="36"/>
-                                  <w:szCs w:val="36"/>
-                                </w:rPr>
-                                <w:t>2</w:t>
+                                <w:t>Práctica 2</w:t>
                               </w:r>
                             </w:p>
                           </w:sdtContent>
@@ -27553,8 +27534,10 @@
           <w:szCs w:val="24"/>
           <w:lang w:eastAsia="es-ES"/>
         </w:rPr>
-        <w:t>3, se emplea un motor paso a paso para la implementación de un segundero y es importante destacar que el motor paso a paso tiene 514 pasos/vuelta, por lo que</w:t>
-      </w:r>
+        <w:t xml:space="preserve">3, se emplea un motor paso a paso para la implementación de un segundero y es importante destacar que el motor paso a paso tiene 514 pasos/vuelta, por lo </w:t>
+      </w:r>
+      <w:bookmarkStart w:id="6" w:name="_GoBack"/>
+      <w:bookmarkEnd w:id="6"/>
       <w:r>
         <w:rPr>
           <w:rFonts w:ascii="Arial" w:eastAsia="Times New Roman" w:hAnsi="Arial" w:cs="Arial"/>
@@ -27563,7 +27546,7 @@
           <w:szCs w:val="24"/>
           <w:lang w:eastAsia="es-ES"/>
         </w:rPr>
-        <w:t xml:space="preserve"> equivale a 8’53 pasos/vuelta, por lo que se ha hecho que se alterne para cada segundo dar 8 pasos o 9 pasos por segundo. Al llegar a los segundos múltiplos de 15, se aumenta esta variable para que encaje a la perfección con los ángulos de 90</w:t>
+        <w:t>que cada</w:t>
       </w:r>
       <w:r>
         <w:rPr>
@@ -27573,7 +27556,7 @@
           <w:szCs w:val="24"/>
           <w:lang w:eastAsia="es-ES"/>
         </w:rPr>
-        <w:t>º</w:t>
+        <w:t xml:space="preserve"> segundo son</w:t>
       </w:r>
       <w:r>
         <w:rPr>
@@ -27583,7 +27566,7 @@
           <w:szCs w:val="24"/>
           <w:lang w:eastAsia="es-ES"/>
         </w:rPr>
-        <w:t>, 180</w:t>
+        <w:t xml:space="preserve"> 8’5</w:t>
       </w:r>
       <w:r>
         <w:rPr>
@@ -27593,7 +27576,7 @@
           <w:szCs w:val="24"/>
           <w:lang w:eastAsia="es-ES"/>
         </w:rPr>
-        <w:t>º</w:t>
+        <w:t>6</w:t>
       </w:r>
       <w:r>
         <w:rPr>
@@ -27603,7 +27586,7 @@
           <w:szCs w:val="24"/>
           <w:lang w:eastAsia="es-ES"/>
         </w:rPr>
-        <w:t>, 270</w:t>
+        <w:t xml:space="preserve"> pasos</w:t>
       </w:r>
       <w:r>
         <w:rPr>
@@ -27613,7 +27596,7 @@
           <w:szCs w:val="24"/>
           <w:lang w:eastAsia="es-ES"/>
         </w:rPr>
-        <w:t>º</w:t>
+        <w:t>.</w:t>
       </w:r>
       <w:r>
         <w:rPr>
@@ -27623,9 +27606,12 @@
           <w:szCs w:val="24"/>
           <w:lang w:eastAsia="es-ES"/>
         </w:rPr>
-        <w:t xml:space="preserve"> y 360º. En el código está comentado el procedimiento</w:t>
-      </w:r>
-      <w:r>
+        <w:t xml:space="preserve"> </w:t>
+      </w:r>
+    </w:p>
+    <w:p>
+      <w:pPr>
+        <w:ind w:firstLine="432"/>
         <w:rPr>
           <w:rFonts w:ascii="Arial" w:eastAsia="Times New Roman" w:hAnsi="Arial" w:cs="Arial"/>
           <w:color w:val="000000"/>
@@ -27633,12 +27619,8 @@
           <w:szCs w:val="24"/>
           <w:lang w:eastAsia="es-ES"/>
         </w:rPr>
-        <w:t>:</w:t>
-      </w:r>
-    </w:p>
-    <w:p>
-      <w:pPr>
-        <w:ind w:firstLine="432"/>
+      </w:pPr>
+      <w:r>
         <w:rPr>
           <w:rFonts w:ascii="Arial" w:eastAsia="Times New Roman" w:hAnsi="Arial" w:cs="Arial"/>
           <w:color w:val="000000"/>
@@ -27646,29 +27628,200 @@
           <w:szCs w:val="24"/>
           <w:lang w:eastAsia="es-ES"/>
         </w:rPr>
-      </w:pPr>
-      <w:r>
-        <w:rPr>
-          <w:rFonts w:eastAsia="Times New Roman" w:cstheme="minorHAnsi"/>
-          <w:noProof/>
+        <w:t>Puesto que el motor paso a paso, tal y como esta conectado, no puede dar medios pasos (</w:t>
+      </w:r>
+      <w:proofErr w:type="spellStart"/>
+      <w:r>
+        <w:rPr>
+          <w:rFonts w:ascii="Arial" w:eastAsia="Times New Roman" w:hAnsi="Arial" w:cs="Arial"/>
           <w:color w:val="000000"/>
           <w:sz w:val="24"/>
           <w:szCs w:val="24"/>
           <w:lang w:eastAsia="es-ES"/>
         </w:rPr>
+        <w:t>half</w:t>
+      </w:r>
+      <w:proofErr w:type="spellEnd"/>
+      <w:r>
+        <w:rPr>
+          <w:rFonts w:ascii="Arial" w:eastAsia="Times New Roman" w:hAnsi="Arial" w:cs="Arial"/>
+          <w:color w:val="000000"/>
+          <w:sz w:val="24"/>
+          <w:szCs w:val="24"/>
+          <w:lang w:eastAsia="es-ES"/>
+        </w:rPr>
+        <w:t xml:space="preserve"> step </w:t>
+      </w:r>
+      <w:proofErr w:type="spellStart"/>
+      <w:r>
+        <w:rPr>
+          <w:rFonts w:ascii="Arial" w:eastAsia="Times New Roman" w:hAnsi="Arial" w:cs="Arial"/>
+          <w:color w:val="000000"/>
+          <w:sz w:val="24"/>
+          <w:szCs w:val="24"/>
+          <w:lang w:eastAsia="es-ES"/>
+        </w:rPr>
+        <w:t>mode</w:t>
+      </w:r>
+      <w:proofErr w:type="spellEnd"/>
+      <w:r>
+        <w:rPr>
+          <w:rFonts w:ascii="Arial" w:eastAsia="Times New Roman" w:hAnsi="Arial" w:cs="Arial"/>
+          <w:color w:val="000000"/>
+          <w:sz w:val="24"/>
+          <w:szCs w:val="24"/>
+          <w:lang w:eastAsia="es-ES"/>
+        </w:rPr>
+        <w:t>), el medio paso correspondiente al 0’5 del decimal lo damos en los segundos pares, dando 9 pasos. En los pares damos solo 8 pasos.</w:t>
+      </w:r>
+    </w:p>
+    <w:p>
+      <w:pPr>
+        <w:ind w:firstLine="432"/>
+        <w:rPr>
+          <w:rFonts w:ascii="Arial" w:eastAsia="Times New Roman" w:hAnsi="Arial" w:cs="Arial"/>
+          <w:color w:val="000000"/>
+          <w:sz w:val="24"/>
+          <w:szCs w:val="24"/>
+          <w:lang w:eastAsia="es-ES"/>
+        </w:rPr>
+      </w:pPr>
+      <w:r>
+        <w:rPr>
+          <w:rFonts w:ascii="Arial" w:eastAsia="Times New Roman" w:hAnsi="Arial" w:cs="Arial"/>
+          <w:color w:val="000000"/>
+          <w:sz w:val="24"/>
+          <w:szCs w:val="24"/>
+          <w:lang w:eastAsia="es-ES"/>
+        </w:rPr>
+        <w:t>El resto de los decimales resultan en 4 pasos extra que debemos dar durante cada minuto para no acumular pasos de retraso que tras un par de vueltas se acaben notando.</w:t>
+      </w:r>
+    </w:p>
+    <w:p>
+      <w:pPr>
+        <w:ind w:firstLine="432"/>
+        <w:rPr>
+          <w:rFonts w:ascii="Arial" w:eastAsia="Times New Roman" w:hAnsi="Arial" w:cs="Arial"/>
+          <w:color w:val="000000"/>
+          <w:sz w:val="24"/>
+          <w:szCs w:val="24"/>
+          <w:lang w:eastAsia="es-ES"/>
+        </w:rPr>
+      </w:pPr>
+      <w:r>
+        <w:rPr>
+          <w:rFonts w:ascii="Arial" w:eastAsia="Times New Roman" w:hAnsi="Arial" w:cs="Arial"/>
+          <w:color w:val="000000"/>
+          <w:sz w:val="24"/>
+          <w:szCs w:val="24"/>
+          <w:lang w:eastAsia="es-ES"/>
+        </w:rPr>
+        <w:t>Al llegar a los segundos múltiplos de 15, se aumenta esta variable para que encaje a la perfección con los ángulos de 90</w:t>
+      </w:r>
+      <w:r>
+        <w:rPr>
+          <w:rFonts w:ascii="Arial" w:eastAsia="Times New Roman" w:hAnsi="Arial" w:cs="Arial"/>
+          <w:color w:val="000000"/>
+          <w:sz w:val="24"/>
+          <w:szCs w:val="24"/>
+          <w:lang w:eastAsia="es-ES"/>
+        </w:rPr>
+        <w:t>º</w:t>
+      </w:r>
+      <w:r>
+        <w:rPr>
+          <w:rFonts w:ascii="Arial" w:eastAsia="Times New Roman" w:hAnsi="Arial" w:cs="Arial"/>
+          <w:color w:val="000000"/>
+          <w:sz w:val="24"/>
+          <w:szCs w:val="24"/>
+          <w:lang w:eastAsia="es-ES"/>
+        </w:rPr>
+        <w:t>, 180</w:t>
+      </w:r>
+      <w:r>
+        <w:rPr>
+          <w:rFonts w:ascii="Arial" w:eastAsia="Times New Roman" w:hAnsi="Arial" w:cs="Arial"/>
+          <w:color w:val="000000"/>
+          <w:sz w:val="24"/>
+          <w:szCs w:val="24"/>
+          <w:lang w:eastAsia="es-ES"/>
+        </w:rPr>
+        <w:t>º</w:t>
+      </w:r>
+      <w:r>
+        <w:rPr>
+          <w:rFonts w:ascii="Arial" w:eastAsia="Times New Roman" w:hAnsi="Arial" w:cs="Arial"/>
+          <w:color w:val="000000"/>
+          <w:sz w:val="24"/>
+          <w:szCs w:val="24"/>
+          <w:lang w:eastAsia="es-ES"/>
+        </w:rPr>
+        <w:t>, 270</w:t>
+      </w:r>
+      <w:r>
+        <w:rPr>
+          <w:rFonts w:ascii="Arial" w:eastAsia="Times New Roman" w:hAnsi="Arial" w:cs="Arial"/>
+          <w:color w:val="000000"/>
+          <w:sz w:val="24"/>
+          <w:szCs w:val="24"/>
+          <w:lang w:eastAsia="es-ES"/>
+        </w:rPr>
+        <w:t>º</w:t>
+      </w:r>
+      <w:r>
+        <w:rPr>
+          <w:rFonts w:ascii="Arial" w:eastAsia="Times New Roman" w:hAnsi="Arial" w:cs="Arial"/>
+          <w:color w:val="000000"/>
+          <w:sz w:val="24"/>
+          <w:szCs w:val="24"/>
+          <w:lang w:eastAsia="es-ES"/>
+        </w:rPr>
+        <w:t xml:space="preserve"> y 360º. En el código está comentado el procedimiento</w:t>
+      </w:r>
+      <w:r>
+        <w:rPr>
+          <w:rFonts w:ascii="Arial" w:eastAsia="Times New Roman" w:hAnsi="Arial" w:cs="Arial"/>
+          <w:color w:val="000000"/>
+          <w:sz w:val="24"/>
+          <w:szCs w:val="24"/>
+          <w:lang w:eastAsia="es-ES"/>
+        </w:rPr>
+        <w:t>:</w:t>
+      </w:r>
+    </w:p>
+    <w:p>
+      <w:pPr>
+        <w:ind w:firstLine="432"/>
+        <w:rPr>
+          <w:rFonts w:ascii="Arial" w:eastAsia="Times New Roman" w:hAnsi="Arial" w:cs="Arial"/>
+          <w:color w:val="000000"/>
+          <w:sz w:val="24"/>
+          <w:szCs w:val="24"/>
+          <w:lang w:eastAsia="es-ES"/>
+        </w:rPr>
+      </w:pPr>
+      <w:r>
+        <w:rPr>
+          <w:rFonts w:eastAsia="Times New Roman" w:cstheme="minorHAnsi"/>
+          <w:noProof/>
+          <w:color w:val="000000"/>
+          <w:sz w:val="24"/>
+          <w:szCs w:val="24"/>
+          <w:lang w:eastAsia="es-ES"/>
+        </w:rPr>
         <mc:AlternateContent>
           <mc:Choice Requires="wps">
             <w:drawing>
-              <wp:anchor distT="0" distB="0" distL="114300" distR="114300" simplePos="0" relativeHeight="251681792" behindDoc="1" locked="0" layoutInCell="1" allowOverlap="1" wp14:anchorId="06C562F8" wp14:editId="5D727086">
+              <wp:anchor distT="0" distB="0" distL="114300" distR="114300" simplePos="0" relativeHeight="251681792" behindDoc="1" locked="0" layoutInCell="1" allowOverlap="1" wp14:anchorId="06C562F8" wp14:editId="54B94B77">
                 <wp:simplePos x="0" y="0"/>
                 <wp:positionH relativeFrom="margin">
-                  <wp:align>center</wp:align>
+                  <wp:posOffset>-201731</wp:posOffset>
                 </wp:positionH>
                 <wp:positionV relativeFrom="paragraph">
-                  <wp:posOffset>85725</wp:posOffset>
+                  <wp:posOffset>82106</wp:posOffset>
                 </wp:positionV>
-                <wp:extent cx="5836920" cy="6838950"/>
-                <wp:effectExtent l="76200" t="76200" r="125730" b="133350"/>
+                <wp:extent cx="5836920" cy="5444350"/>
+                <wp:effectExtent l="76200" t="76200" r="125730" b="137795"/>
                 <wp:wrapNone/>
                 <wp:docPr id="3" name="Rectángulo 3"/>
                 <wp:cNvGraphicFramePr/>
@@ -27679,7 +27832,7 @@
                       <wps:spPr>
                         <a:xfrm>
                           <a:off x="0" y="0"/>
-                          <a:ext cx="5836920" cy="6838950"/>
+                          <a:ext cx="5836920" cy="5444350"/>
                         </a:xfrm>
                         <a:prstGeom prst="rect">
                           <a:avLst/>
@@ -27755,7 +27908,7 @@
           </mc:Choice>
           <mc:Fallback>
             <w:pict>
-              <v:rect w14:anchorId="06C562F8" id="Rectángulo 3" o:spid="_x0000_s1035" style="position:absolute;left:0;text-align:left;margin-left:0;margin-top:6.75pt;width:459.6pt;height:538.5pt;z-index:-251634688;visibility:visible;mso-wrap-style:square;mso-width-percent:0;mso-height-percent:0;mso-wrap-distance-left:9pt;mso-wrap-distance-top:0;mso-wrap-distance-right:9pt;mso-wrap-distance-bottom:0;mso-position-horizontal:center;mso-position-horizontal-relative:margin;mso-position-vertical:absolute;mso-position-vertical-relative:text;mso-width-percent:0;mso-height-percent:0;mso-width-relative:margin;mso-height-relative:margin;v-text-anchor:middle" o:gfxdata="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" fillcolor="#f2f2f2 [3052]" strokecolor="#538135 [2409]" strokeweight="1pt">
+              <v:rect w14:anchorId="06C562F8" id="Rectángulo 3" o:spid="_x0000_s1035" style="position:absolute;left:0;text-align:left;margin-left:-15.9pt;margin-top:6.45pt;width:459.6pt;height:428.7pt;z-index:-251634688;visibility:visible;mso-wrap-style:square;mso-width-percent:0;mso-height-percent:0;mso-wrap-distance-left:9pt;mso-wrap-distance-top:0;mso-wrap-distance-right:9pt;mso-wrap-distance-bottom:0;mso-position-horizontal:absolute;mso-position-horizontal-relative:margin;mso-position-vertical:absolute;mso-position-vertical-relative:text;mso-width-percent:0;mso-height-percent:0;mso-width-relative:margin;mso-height-relative:margin;v-text-anchor:middle" o:gfxdata="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" fillcolor="#f2f2f2 [3052]" strokecolor="#538135 [2409]" strokeweight="1pt">
                 <v:shadow on="t" color="black" opacity="26214f" origin="-.5,-.5" offset=".74836mm,.74836mm"/>
                 <v:textbox>
                   <w:txbxContent>
@@ -30581,321 +30734,6 @@
       </w:pPr>
       <w:r>
         <w:rPr>
-          <w:rFonts w:ascii="Consolas" w:hAnsi="Consolas" w:cs="Consolas"/>
-          <w:color w:val="000000"/>
-          <w:sz w:val="20"/>
-          <w:szCs w:val="20"/>
-        </w:rPr>
-        <w:t xml:space="preserve">        GPIO_PORTK_BASE,</w:t>
-      </w:r>
-    </w:p>
-    <w:p>
-      <w:pPr>
-        <w:autoSpaceDE w:val="0"/>
-        <w:autoSpaceDN w:val="0"/>
-        <w:adjustRightInd w:val="0"/>
-        <w:spacing w:after="0" w:line="240" w:lineRule="auto"/>
-        <w:rPr>
-          <w:rFonts w:ascii="Consolas" w:hAnsi="Consolas" w:cs="Consolas"/>
-          <w:sz w:val="20"/>
-          <w:szCs w:val="20"/>
-        </w:rPr>
-      </w:pPr>
-      <w:r>
-        <w:rPr>
-          <w:rFonts w:ascii="Consolas" w:hAnsi="Consolas" w:cs="Consolas"/>
-          <w:color w:val="000000"/>
-          <w:sz w:val="20"/>
-          <w:szCs w:val="20"/>
-        </w:rPr>
-        <w:t xml:space="preserve">        GPIO_PORTM_BASE,</w:t>
-      </w:r>
-    </w:p>
-    <w:p>
-      <w:pPr>
-        <w:autoSpaceDE w:val="0"/>
-        <w:autoSpaceDN w:val="0"/>
-        <w:adjustRightInd w:val="0"/>
-        <w:spacing w:after="0" w:line="240" w:lineRule="auto"/>
-        <w:rPr>
-          <w:rFonts w:ascii="Consolas" w:hAnsi="Consolas" w:cs="Consolas"/>
-          <w:sz w:val="20"/>
-          <w:szCs w:val="20"/>
-        </w:rPr>
-      </w:pPr>
-      <w:r>
-        <w:rPr>
-          <w:rFonts w:ascii="Consolas" w:hAnsi="Consolas" w:cs="Consolas"/>
-          <w:color w:val="000000"/>
-          <w:sz w:val="20"/>
-          <w:szCs w:val="20"/>
-        </w:rPr>
-        <w:t xml:space="preserve">        GPIO_PORTG_BASE,</w:t>
-      </w:r>
-    </w:p>
-    <w:p>
-      <w:pPr>
-        <w:autoSpaceDE w:val="0"/>
-        <w:autoSpaceDN w:val="0"/>
-        <w:adjustRightInd w:val="0"/>
-        <w:spacing w:after="0" w:line="240" w:lineRule="auto"/>
-        <w:rPr>
-          <w:rFonts w:ascii="Consolas" w:hAnsi="Consolas" w:cs="Consolas"/>
-          <w:sz w:val="20"/>
-          <w:szCs w:val="20"/>
-        </w:rPr>
-      </w:pPr>
-    </w:p>
-    <w:p>
-      <w:pPr>
-        <w:autoSpaceDE w:val="0"/>
-        <w:autoSpaceDN w:val="0"/>
-        <w:adjustRightInd w:val="0"/>
-        <w:spacing w:after="0" w:line="240" w:lineRule="auto"/>
-        <w:rPr>
-          <w:rFonts w:ascii="Consolas" w:hAnsi="Consolas" w:cs="Consolas"/>
-          <w:sz w:val="20"/>
-          <w:szCs w:val="20"/>
-        </w:rPr>
-      </w:pPr>
-      <w:r>
-        <w:rPr>
-          <w:rFonts w:ascii="Consolas" w:hAnsi="Consolas" w:cs="Consolas"/>
-          <w:color w:val="000000"/>
-          <w:sz w:val="20"/>
-          <w:szCs w:val="20"/>
-        </w:rPr>
-        <w:t>};</w:t>
-      </w:r>
-    </w:p>
-    <w:p>
-      <w:pPr>
-        <w:autoSpaceDE w:val="0"/>
-        <w:autoSpaceDN w:val="0"/>
-        <w:adjustRightInd w:val="0"/>
-        <w:spacing w:after="0" w:line="240" w:lineRule="auto"/>
-        <w:rPr>
-          <w:rFonts w:ascii="Consolas" w:hAnsi="Consolas" w:cs="Consolas"/>
-          <w:sz w:val="20"/>
-          <w:szCs w:val="20"/>
-        </w:rPr>
-      </w:pPr>
-      <w:r>
-        <w:rPr>
-          <w:rFonts w:ascii="Consolas" w:hAnsi="Consolas" w:cs="Consolas"/>
-          <w:color w:val="3F7F5F"/>
-          <w:sz w:val="20"/>
-          <w:szCs w:val="20"/>
-        </w:rPr>
-        <w:t xml:space="preserve">// Pines </w:t>
-      </w:r>
-      <w:r>
-        <w:rPr>
-          <w:rFonts w:ascii="Consolas" w:hAnsi="Consolas" w:cs="Consolas"/>
-          <w:color w:val="3F7F5F"/>
-          <w:sz w:val="20"/>
-          <w:szCs w:val="20"/>
-          <w:u w:val="single"/>
-        </w:rPr>
-        <w:t>usados</w:t>
-      </w:r>
-      <w:r>
-        <w:rPr>
-          <w:rFonts w:ascii="Consolas" w:hAnsi="Consolas" w:cs="Consolas"/>
-          <w:color w:val="3F7F5F"/>
-          <w:sz w:val="20"/>
-          <w:szCs w:val="20"/>
-        </w:rPr>
-        <w:t xml:space="preserve"> (</w:t>
-      </w:r>
-      <w:r>
-        <w:rPr>
-          <w:rFonts w:ascii="Consolas" w:hAnsi="Consolas" w:cs="Consolas"/>
-          <w:color w:val="3F7F5F"/>
-          <w:sz w:val="20"/>
-          <w:szCs w:val="20"/>
-          <w:u w:val="single"/>
-        </w:rPr>
-        <w:t>agrupados</w:t>
-      </w:r>
-      <w:r>
-        <w:rPr>
-          <w:rFonts w:ascii="Consolas" w:hAnsi="Consolas" w:cs="Consolas"/>
-          <w:color w:val="3F7F5F"/>
-          <w:sz w:val="20"/>
-          <w:szCs w:val="20"/>
-        </w:rPr>
-        <w:t xml:space="preserve"> </w:t>
-      </w:r>
-      <w:r>
-        <w:rPr>
-          <w:rFonts w:ascii="Consolas" w:hAnsi="Consolas" w:cs="Consolas"/>
-          <w:color w:val="3F7F5F"/>
-          <w:sz w:val="20"/>
-          <w:szCs w:val="20"/>
-          <w:u w:val="single"/>
-        </w:rPr>
-        <w:t>para</w:t>
-      </w:r>
-      <w:r>
-        <w:rPr>
-          <w:rFonts w:ascii="Consolas" w:hAnsi="Consolas" w:cs="Consolas"/>
-          <w:color w:val="3F7F5F"/>
-          <w:sz w:val="20"/>
-          <w:szCs w:val="20"/>
-        </w:rPr>
-        <w:t xml:space="preserve"> </w:t>
-      </w:r>
-      <w:r>
-        <w:rPr>
-          <w:rFonts w:ascii="Consolas" w:hAnsi="Consolas" w:cs="Consolas"/>
-          <w:color w:val="3F7F5F"/>
-          <w:sz w:val="20"/>
-          <w:szCs w:val="20"/>
-          <w:u w:val="single"/>
-        </w:rPr>
-        <w:t>facilitar</w:t>
-      </w:r>
-      <w:r>
-        <w:rPr>
-          <w:rFonts w:ascii="Consolas" w:hAnsi="Consolas" w:cs="Consolas"/>
-          <w:color w:val="3F7F5F"/>
-          <w:sz w:val="20"/>
-          <w:szCs w:val="20"/>
-        </w:rPr>
-        <w:t xml:space="preserve"> el </w:t>
-      </w:r>
-      <w:proofErr w:type="spellStart"/>
-      <w:r>
-        <w:rPr>
-          <w:rFonts w:ascii="Consolas" w:hAnsi="Consolas" w:cs="Consolas"/>
-          <w:color w:val="3F7F5F"/>
-          <w:sz w:val="20"/>
-          <w:szCs w:val="20"/>
-          <w:u w:val="single"/>
-        </w:rPr>
-        <w:t>codigo</w:t>
-      </w:r>
-      <w:proofErr w:type="spellEnd"/>
-      <w:r>
-        <w:rPr>
-          <w:rFonts w:ascii="Consolas" w:hAnsi="Consolas" w:cs="Consolas"/>
-          <w:color w:val="3F7F5F"/>
-          <w:sz w:val="20"/>
-          <w:szCs w:val="20"/>
-        </w:rPr>
-        <w:t>)</w:t>
-      </w:r>
-    </w:p>
-    <w:p>
-      <w:pPr>
-        <w:autoSpaceDE w:val="0"/>
-        <w:autoSpaceDN w:val="0"/>
-        <w:adjustRightInd w:val="0"/>
-        <w:spacing w:after="0" w:line="240" w:lineRule="auto"/>
-        <w:rPr>
-          <w:rFonts w:ascii="Consolas" w:hAnsi="Consolas" w:cs="Consolas"/>
-          <w:sz w:val="20"/>
-          <w:szCs w:val="20"/>
-        </w:rPr>
-      </w:pPr>
-      <w:r>
-        <w:rPr>
-          <w:rFonts w:ascii="Consolas" w:hAnsi="Consolas" w:cs="Consolas"/>
-          <w:color w:val="005032"/>
-          <w:sz w:val="20"/>
-          <w:szCs w:val="20"/>
-        </w:rPr>
-        <w:t>uint32_t</w:t>
-      </w:r>
-      <w:r>
-        <w:rPr>
-          <w:rFonts w:ascii="Consolas" w:hAnsi="Consolas" w:cs="Consolas"/>
-          <w:color w:val="000000"/>
-          <w:sz w:val="20"/>
-          <w:szCs w:val="20"/>
-        </w:rPr>
-        <w:t xml:space="preserve"> </w:t>
-      </w:r>
-      <w:proofErr w:type="gramStart"/>
-      <w:r>
-        <w:rPr>
-          <w:rFonts w:ascii="Consolas" w:hAnsi="Consolas" w:cs="Consolas"/>
-          <w:color w:val="000000"/>
-          <w:sz w:val="20"/>
-          <w:szCs w:val="20"/>
-        </w:rPr>
-        <w:t>Pin[</w:t>
-      </w:r>
-      <w:proofErr w:type="gramEnd"/>
-      <w:r>
-        <w:rPr>
-          <w:rFonts w:ascii="Consolas" w:hAnsi="Consolas" w:cs="Consolas"/>
-          <w:color w:val="000000"/>
-          <w:sz w:val="20"/>
-          <w:szCs w:val="20"/>
-        </w:rPr>
-        <w:t>]={</w:t>
-      </w:r>
-    </w:p>
-    <w:p>
-      <w:pPr>
-        <w:autoSpaceDE w:val="0"/>
-        <w:autoSpaceDN w:val="0"/>
-        <w:adjustRightInd w:val="0"/>
-        <w:spacing w:after="0" w:line="240" w:lineRule="auto"/>
-        <w:rPr>
-          <w:rFonts w:ascii="Consolas" w:hAnsi="Consolas" w:cs="Consolas"/>
-          <w:sz w:val="20"/>
-          <w:szCs w:val="20"/>
-        </w:rPr>
-      </w:pPr>
-      <w:r>
-        <w:rPr>
-          <w:rFonts w:ascii="Consolas" w:hAnsi="Consolas" w:cs="Consolas"/>
-          <w:color w:val="000000"/>
-          <w:sz w:val="20"/>
-          <w:szCs w:val="20"/>
-        </w:rPr>
-        <w:t xml:space="preserve">        GPIO_PIN_4,</w:t>
-      </w:r>
-    </w:p>
-    <w:p>
-      <w:pPr>
-        <w:autoSpaceDE w:val="0"/>
-        <w:autoSpaceDN w:val="0"/>
-        <w:adjustRightInd w:val="0"/>
-        <w:spacing w:after="0" w:line="240" w:lineRule="auto"/>
-        <w:rPr>
-          <w:rFonts w:ascii="Consolas" w:hAnsi="Consolas" w:cs="Consolas"/>
-          <w:sz w:val="20"/>
-          <w:szCs w:val="20"/>
-        </w:rPr>
-      </w:pPr>
-      <w:r>
-        <w:rPr>
-          <w:rFonts w:ascii="Consolas" w:hAnsi="Consolas" w:cs="Consolas"/>
-          <w:color w:val="000000"/>
-          <w:sz w:val="20"/>
-          <w:szCs w:val="20"/>
-        </w:rPr>
-        <w:t xml:space="preserve">        GPIO_PIN_5,</w:t>
-      </w:r>
-    </w:p>
-    <w:p>
-      <w:pPr>
-        <w:autoSpaceDE w:val="0"/>
-        <w:autoSpaceDN w:val="0"/>
-        <w:adjustRightInd w:val="0"/>
-        <w:spacing w:after="0" w:line="240" w:lineRule="auto"/>
-        <w:rPr>
-          <w:rFonts w:ascii="Consolas" w:hAnsi="Consolas" w:cs="Consolas"/>
-          <w:sz w:val="20"/>
-          <w:szCs w:val="20"/>
-        </w:rPr>
-      </w:pPr>
-      <w:r>
-        <w:rPr>
           <w:rFonts w:eastAsia="Times New Roman" w:cstheme="minorHAnsi"/>
           <w:noProof/>
           <w:color w:val="000000"/>
@@ -30907,16 +30745,16 @@
         <mc:AlternateContent>
           <mc:Choice Requires="wps">
             <w:drawing>
-              <wp:anchor distT="0" distB="0" distL="114300" distR="114300" simplePos="0" relativeHeight="251696128" behindDoc="1" locked="0" layoutInCell="1" allowOverlap="1" wp14:anchorId="52C5CA0F" wp14:editId="08E58868">
+              <wp:anchor distT="0" distB="0" distL="114300" distR="114300" simplePos="0" relativeHeight="251696128" behindDoc="1" locked="0" layoutInCell="1" allowOverlap="1" wp14:anchorId="52C5CA0F" wp14:editId="32B856CC">
                 <wp:simplePos x="0" y="0"/>
                 <wp:positionH relativeFrom="margin">
                   <wp:align>center</wp:align>
                 </wp:positionH>
                 <wp:positionV relativeFrom="paragraph">
-                  <wp:posOffset>-85725</wp:posOffset>
+                  <wp:posOffset>-197477</wp:posOffset>
                 </wp:positionV>
-                <wp:extent cx="5823585" cy="8972550"/>
-                <wp:effectExtent l="76200" t="76200" r="139065" b="133350"/>
+                <wp:extent cx="5823585" cy="9118289"/>
+                <wp:effectExtent l="76200" t="76200" r="139065" b="140335"/>
                 <wp:wrapNone/>
                 <wp:docPr id="14" name="Rectángulo 14"/>
                 <wp:cNvGraphicFramePr/>
@@ -30927,7 +30765,7 @@
                       <wps:spPr>
                         <a:xfrm>
                           <a:off x="0" y="0"/>
-                          <a:ext cx="5823585" cy="8972550"/>
+                          <a:ext cx="5823585" cy="9118289"/>
                         </a:xfrm>
                         <a:prstGeom prst="rect">
                           <a:avLst/>
@@ -31012,7 +30850,7 @@
           </mc:Choice>
           <mc:Fallback>
             <w:pict>
-              <v:rect w14:anchorId="52C5CA0F" id="Rectángulo 14" o:spid="_x0000_s1036" style="position:absolute;margin-left:0;margin-top:-6.75pt;width:458.55pt;height:706.5pt;z-index:-251620352;visibility:visible;mso-wrap-style:square;mso-width-percent:0;mso-height-percent:0;mso-wrap-distance-left:9pt;mso-wrap-distance-top:0;mso-wrap-distance-right:9pt;mso-wrap-distance-bottom:0;mso-position-horizontal:center;mso-position-horizontal-relative:margin;mso-position-vertical:absolute;mso-position-vertical-relative:text;mso-width-percent:0;mso-height-percent:0;mso-width-relative:margin;mso-height-relative:margin;v-text-anchor:middle" o:gfxdata="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" fillcolor="#f2f2f2 [3052]" strokecolor="#538135 [2409]" strokeweight="1pt">
+              <v:rect w14:anchorId="52C5CA0F" id="Rectángulo 14" o:spid="_x0000_s1036" style="position:absolute;margin-left:0;margin-top:-15.55pt;width:458.55pt;height:718pt;z-index:-251620352;visibility:visible;mso-wrap-style:square;mso-width-percent:0;mso-height-percent:0;mso-wrap-distance-left:9pt;mso-wrap-distance-top:0;mso-wrap-distance-right:9pt;mso-wrap-distance-bottom:0;mso-position-horizontal:center;mso-position-horizontal-relative:margin;mso-position-vertical:absolute;mso-position-vertical-relative:text;mso-width-percent:0;mso-height-percent:0;mso-width-relative:margin;mso-height-relative:margin;v-text-anchor:middle" o:gfxdata="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" fillcolor="#f2f2f2 [3052]" strokecolor="#538135 [2409]" strokeweight="1pt">
                 <v:shadow on="t" color="black" opacity="26214f" origin="-.5,-.5" offset=".74836mm,.74836mm"/>
                 <v:textbox>
                   <w:txbxContent>
@@ -31045,6 +30883,321 @@
           <w:sz w:val="20"/>
           <w:szCs w:val="20"/>
         </w:rPr>
+        <w:t xml:space="preserve">        GPIO_PORTK_BASE,</w:t>
+      </w:r>
+    </w:p>
+    <w:p>
+      <w:pPr>
+        <w:autoSpaceDE w:val="0"/>
+        <w:autoSpaceDN w:val="0"/>
+        <w:adjustRightInd w:val="0"/>
+        <w:spacing w:after="0" w:line="240" w:lineRule="auto"/>
+        <w:rPr>
+          <w:rFonts w:ascii="Consolas" w:hAnsi="Consolas" w:cs="Consolas"/>
+          <w:sz w:val="20"/>
+          <w:szCs w:val="20"/>
+        </w:rPr>
+      </w:pPr>
+      <w:r>
+        <w:rPr>
+          <w:rFonts w:ascii="Consolas" w:hAnsi="Consolas" w:cs="Consolas"/>
+          <w:color w:val="000000"/>
+          <w:sz w:val="20"/>
+          <w:szCs w:val="20"/>
+        </w:rPr>
+        <w:t xml:space="preserve">        GPIO_PORTM_BASE,</w:t>
+      </w:r>
+    </w:p>
+    <w:p>
+      <w:pPr>
+        <w:autoSpaceDE w:val="0"/>
+        <w:autoSpaceDN w:val="0"/>
+        <w:adjustRightInd w:val="0"/>
+        <w:spacing w:after="0" w:line="240" w:lineRule="auto"/>
+        <w:rPr>
+          <w:rFonts w:ascii="Consolas" w:hAnsi="Consolas" w:cs="Consolas"/>
+          <w:sz w:val="20"/>
+          <w:szCs w:val="20"/>
+        </w:rPr>
+      </w:pPr>
+      <w:r>
+        <w:rPr>
+          <w:rFonts w:ascii="Consolas" w:hAnsi="Consolas" w:cs="Consolas"/>
+          <w:color w:val="000000"/>
+          <w:sz w:val="20"/>
+          <w:szCs w:val="20"/>
+        </w:rPr>
+        <w:t xml:space="preserve">        GPIO_PORTG_BASE,</w:t>
+      </w:r>
+    </w:p>
+    <w:p>
+      <w:pPr>
+        <w:autoSpaceDE w:val="0"/>
+        <w:autoSpaceDN w:val="0"/>
+        <w:adjustRightInd w:val="0"/>
+        <w:spacing w:after="0" w:line="240" w:lineRule="auto"/>
+        <w:rPr>
+          <w:rFonts w:ascii="Consolas" w:hAnsi="Consolas" w:cs="Consolas"/>
+          <w:sz w:val="20"/>
+          <w:szCs w:val="20"/>
+        </w:rPr>
+      </w:pPr>
+    </w:p>
+    <w:p>
+      <w:pPr>
+        <w:autoSpaceDE w:val="0"/>
+        <w:autoSpaceDN w:val="0"/>
+        <w:adjustRightInd w:val="0"/>
+        <w:spacing w:after="0" w:line="240" w:lineRule="auto"/>
+        <w:rPr>
+          <w:rFonts w:ascii="Consolas" w:hAnsi="Consolas" w:cs="Consolas"/>
+          <w:sz w:val="20"/>
+          <w:szCs w:val="20"/>
+        </w:rPr>
+      </w:pPr>
+      <w:r>
+        <w:rPr>
+          <w:rFonts w:ascii="Consolas" w:hAnsi="Consolas" w:cs="Consolas"/>
+          <w:color w:val="000000"/>
+          <w:sz w:val="20"/>
+          <w:szCs w:val="20"/>
+        </w:rPr>
+        <w:t>};</w:t>
+      </w:r>
+    </w:p>
+    <w:p>
+      <w:pPr>
+        <w:autoSpaceDE w:val="0"/>
+        <w:autoSpaceDN w:val="0"/>
+        <w:adjustRightInd w:val="0"/>
+        <w:spacing w:after="0" w:line="240" w:lineRule="auto"/>
+        <w:rPr>
+          <w:rFonts w:ascii="Consolas" w:hAnsi="Consolas" w:cs="Consolas"/>
+          <w:sz w:val="20"/>
+          <w:szCs w:val="20"/>
+        </w:rPr>
+      </w:pPr>
+      <w:r>
+        <w:rPr>
+          <w:rFonts w:ascii="Consolas" w:hAnsi="Consolas" w:cs="Consolas"/>
+          <w:color w:val="3F7F5F"/>
+          <w:sz w:val="20"/>
+          <w:szCs w:val="20"/>
+        </w:rPr>
+        <w:t xml:space="preserve">// Pines </w:t>
+      </w:r>
+      <w:r>
+        <w:rPr>
+          <w:rFonts w:ascii="Consolas" w:hAnsi="Consolas" w:cs="Consolas"/>
+          <w:color w:val="3F7F5F"/>
+          <w:sz w:val="20"/>
+          <w:szCs w:val="20"/>
+          <w:u w:val="single"/>
+        </w:rPr>
+        <w:t>usados</w:t>
+      </w:r>
+      <w:r>
+        <w:rPr>
+          <w:rFonts w:ascii="Consolas" w:hAnsi="Consolas" w:cs="Consolas"/>
+          <w:color w:val="3F7F5F"/>
+          <w:sz w:val="20"/>
+          <w:szCs w:val="20"/>
+        </w:rPr>
+        <w:t xml:space="preserve"> (</w:t>
+      </w:r>
+      <w:r>
+        <w:rPr>
+          <w:rFonts w:ascii="Consolas" w:hAnsi="Consolas" w:cs="Consolas"/>
+          <w:color w:val="3F7F5F"/>
+          <w:sz w:val="20"/>
+          <w:szCs w:val="20"/>
+          <w:u w:val="single"/>
+        </w:rPr>
+        <w:t>agrupados</w:t>
+      </w:r>
+      <w:r>
+        <w:rPr>
+          <w:rFonts w:ascii="Consolas" w:hAnsi="Consolas" w:cs="Consolas"/>
+          <w:color w:val="3F7F5F"/>
+          <w:sz w:val="20"/>
+          <w:szCs w:val="20"/>
+        </w:rPr>
+        <w:t xml:space="preserve"> </w:t>
+      </w:r>
+      <w:r>
+        <w:rPr>
+          <w:rFonts w:ascii="Consolas" w:hAnsi="Consolas" w:cs="Consolas"/>
+          <w:color w:val="3F7F5F"/>
+          <w:sz w:val="20"/>
+          <w:szCs w:val="20"/>
+          <w:u w:val="single"/>
+        </w:rPr>
+        <w:t>para</w:t>
+      </w:r>
+      <w:r>
+        <w:rPr>
+          <w:rFonts w:ascii="Consolas" w:hAnsi="Consolas" w:cs="Consolas"/>
+          <w:color w:val="3F7F5F"/>
+          <w:sz w:val="20"/>
+          <w:szCs w:val="20"/>
+        </w:rPr>
+        <w:t xml:space="preserve"> </w:t>
+      </w:r>
+      <w:r>
+        <w:rPr>
+          <w:rFonts w:ascii="Consolas" w:hAnsi="Consolas" w:cs="Consolas"/>
+          <w:color w:val="3F7F5F"/>
+          <w:sz w:val="20"/>
+          <w:szCs w:val="20"/>
+          <w:u w:val="single"/>
+        </w:rPr>
+        <w:t>facilitar</w:t>
+      </w:r>
+      <w:r>
+        <w:rPr>
+          <w:rFonts w:ascii="Consolas" w:hAnsi="Consolas" w:cs="Consolas"/>
+          <w:color w:val="3F7F5F"/>
+          <w:sz w:val="20"/>
+          <w:szCs w:val="20"/>
+        </w:rPr>
+        <w:t xml:space="preserve"> el </w:t>
+      </w:r>
+      <w:proofErr w:type="spellStart"/>
+      <w:r>
+        <w:rPr>
+          <w:rFonts w:ascii="Consolas" w:hAnsi="Consolas" w:cs="Consolas"/>
+          <w:color w:val="3F7F5F"/>
+          <w:sz w:val="20"/>
+          <w:szCs w:val="20"/>
+          <w:u w:val="single"/>
+        </w:rPr>
+        <w:t>codigo</w:t>
+      </w:r>
+      <w:proofErr w:type="spellEnd"/>
+      <w:r>
+        <w:rPr>
+          <w:rFonts w:ascii="Consolas" w:hAnsi="Consolas" w:cs="Consolas"/>
+          <w:color w:val="3F7F5F"/>
+          <w:sz w:val="20"/>
+          <w:szCs w:val="20"/>
+        </w:rPr>
+        <w:t>)</w:t>
+      </w:r>
+    </w:p>
+    <w:p>
+      <w:pPr>
+        <w:autoSpaceDE w:val="0"/>
+        <w:autoSpaceDN w:val="0"/>
+        <w:adjustRightInd w:val="0"/>
+        <w:spacing w:after="0" w:line="240" w:lineRule="auto"/>
+        <w:rPr>
+          <w:rFonts w:ascii="Consolas" w:hAnsi="Consolas" w:cs="Consolas"/>
+          <w:sz w:val="20"/>
+          <w:szCs w:val="20"/>
+        </w:rPr>
+      </w:pPr>
+      <w:r>
+        <w:rPr>
+          <w:rFonts w:ascii="Consolas" w:hAnsi="Consolas" w:cs="Consolas"/>
+          <w:color w:val="005032"/>
+          <w:sz w:val="20"/>
+          <w:szCs w:val="20"/>
+        </w:rPr>
+        <w:t>uint32_t</w:t>
+      </w:r>
+      <w:r>
+        <w:rPr>
+          <w:rFonts w:ascii="Consolas" w:hAnsi="Consolas" w:cs="Consolas"/>
+          <w:color w:val="000000"/>
+          <w:sz w:val="20"/>
+          <w:szCs w:val="20"/>
+        </w:rPr>
+        <w:t xml:space="preserve"> </w:t>
+      </w:r>
+      <w:proofErr w:type="gramStart"/>
+      <w:r>
+        <w:rPr>
+          <w:rFonts w:ascii="Consolas" w:hAnsi="Consolas" w:cs="Consolas"/>
+          <w:color w:val="000000"/>
+          <w:sz w:val="20"/>
+          <w:szCs w:val="20"/>
+        </w:rPr>
+        <w:t>Pin[</w:t>
+      </w:r>
+      <w:proofErr w:type="gramEnd"/>
+      <w:r>
+        <w:rPr>
+          <w:rFonts w:ascii="Consolas" w:hAnsi="Consolas" w:cs="Consolas"/>
+          <w:color w:val="000000"/>
+          <w:sz w:val="20"/>
+          <w:szCs w:val="20"/>
+        </w:rPr>
+        <w:t>]={</w:t>
+      </w:r>
+    </w:p>
+    <w:p>
+      <w:pPr>
+        <w:autoSpaceDE w:val="0"/>
+        <w:autoSpaceDN w:val="0"/>
+        <w:adjustRightInd w:val="0"/>
+        <w:spacing w:after="0" w:line="240" w:lineRule="auto"/>
+        <w:rPr>
+          <w:rFonts w:ascii="Consolas" w:hAnsi="Consolas" w:cs="Consolas"/>
+          <w:sz w:val="20"/>
+          <w:szCs w:val="20"/>
+        </w:rPr>
+      </w:pPr>
+      <w:r>
+        <w:rPr>
+          <w:rFonts w:ascii="Consolas" w:hAnsi="Consolas" w:cs="Consolas"/>
+          <w:color w:val="000000"/>
+          <w:sz w:val="20"/>
+          <w:szCs w:val="20"/>
+        </w:rPr>
+        <w:t xml:space="preserve">        GPIO_PIN_4,</w:t>
+      </w:r>
+    </w:p>
+    <w:p>
+      <w:pPr>
+        <w:autoSpaceDE w:val="0"/>
+        <w:autoSpaceDN w:val="0"/>
+        <w:adjustRightInd w:val="0"/>
+        <w:spacing w:after="0" w:line="240" w:lineRule="auto"/>
+        <w:rPr>
+          <w:rFonts w:ascii="Consolas" w:hAnsi="Consolas" w:cs="Consolas"/>
+          <w:sz w:val="20"/>
+          <w:szCs w:val="20"/>
+        </w:rPr>
+      </w:pPr>
+      <w:r>
+        <w:rPr>
+          <w:rFonts w:ascii="Consolas" w:hAnsi="Consolas" w:cs="Consolas"/>
+          <w:color w:val="000000"/>
+          <w:sz w:val="20"/>
+          <w:szCs w:val="20"/>
+        </w:rPr>
+        <w:t xml:space="preserve">        GPIO_PIN_5,</w:t>
+      </w:r>
+    </w:p>
+    <w:p>
+      <w:pPr>
+        <w:autoSpaceDE w:val="0"/>
+        <w:autoSpaceDN w:val="0"/>
+        <w:adjustRightInd w:val="0"/>
+        <w:spacing w:after="0" w:line="240" w:lineRule="auto"/>
+        <w:rPr>
+          <w:rFonts w:ascii="Consolas" w:hAnsi="Consolas" w:cs="Consolas"/>
+          <w:sz w:val="20"/>
+          <w:szCs w:val="20"/>
+        </w:rPr>
+      </w:pPr>
+      <w:r>
+        <w:rPr>
+          <w:rFonts w:ascii="Consolas" w:hAnsi="Consolas" w:cs="Consolas"/>
+          <w:color w:val="000000"/>
+          <w:sz w:val="20"/>
+          <w:szCs w:val="20"/>
+        </w:rPr>
         <w:t xml:space="preserve">        GPIO_PIN_0,</w:t>
       </w:r>
     </w:p>
@@ -33631,511 +33784,6 @@
           <w:u w:val="single"/>
         </w:rPr>
         <w:t>decimales</w:t>
-      </w:r>
-    </w:p>
-    <w:p>
-      <w:pPr>
-        <w:autoSpaceDE w:val="0"/>
-        <w:autoSpaceDN w:val="0"/>
-        <w:adjustRightInd w:val="0"/>
-        <w:spacing w:after="0" w:line="240" w:lineRule="auto"/>
-        <w:rPr>
-          <w:rFonts w:ascii="Consolas" w:hAnsi="Consolas" w:cs="Consolas"/>
-          <w:sz w:val="20"/>
-          <w:szCs w:val="20"/>
-        </w:rPr>
-      </w:pPr>
-      <w:r>
-        <w:rPr>
-          <w:rFonts w:ascii="Consolas" w:hAnsi="Consolas" w:cs="Consolas"/>
-          <w:color w:val="000000"/>
-          <w:sz w:val="20"/>
-          <w:szCs w:val="20"/>
-        </w:rPr>
-        <w:t xml:space="preserve">        </w:t>
-      </w:r>
-      <w:proofErr w:type="spellStart"/>
-      <w:r>
-        <w:rPr>
-          <w:rFonts w:ascii="Consolas" w:hAnsi="Consolas" w:cs="Consolas"/>
-          <w:b/>
-          <w:bCs/>
-          <w:color w:val="7F0055"/>
-          <w:sz w:val="20"/>
-          <w:szCs w:val="20"/>
-        </w:rPr>
-        <w:t>if</w:t>
-      </w:r>
-      <w:proofErr w:type="spellEnd"/>
-      <w:proofErr w:type="gramStart"/>
-      <w:r>
-        <w:rPr>
-          <w:rFonts w:ascii="Consolas" w:hAnsi="Consolas" w:cs="Consolas"/>
-          <w:color w:val="000000"/>
-          <w:sz w:val="20"/>
-          <w:szCs w:val="20"/>
-        </w:rPr>
-        <w:t>(!(</w:t>
-      </w:r>
-      <w:proofErr w:type="gramEnd"/>
-      <w:r>
-        <w:rPr>
-          <w:rFonts w:ascii="Consolas" w:hAnsi="Consolas" w:cs="Consolas"/>
-          <w:color w:val="000000"/>
-          <w:sz w:val="20"/>
-          <w:szCs w:val="20"/>
-        </w:rPr>
-        <w:t>segundos%15))</w:t>
-      </w:r>
-    </w:p>
-    <w:p>
-      <w:pPr>
-        <w:autoSpaceDE w:val="0"/>
-        <w:autoSpaceDN w:val="0"/>
-        <w:adjustRightInd w:val="0"/>
-        <w:spacing w:after="0" w:line="240" w:lineRule="auto"/>
-        <w:rPr>
-          <w:rFonts w:ascii="Consolas" w:hAnsi="Consolas" w:cs="Consolas"/>
-          <w:sz w:val="20"/>
-          <w:szCs w:val="20"/>
-        </w:rPr>
-      </w:pPr>
-      <w:r>
-        <w:rPr>
-          <w:rFonts w:ascii="Consolas" w:hAnsi="Consolas" w:cs="Consolas"/>
-          <w:color w:val="000000"/>
-          <w:sz w:val="20"/>
-          <w:szCs w:val="20"/>
-        </w:rPr>
-        <w:t xml:space="preserve">            descuadre = 1;</w:t>
-      </w:r>
-    </w:p>
-    <w:p>
-      <w:pPr>
-        <w:autoSpaceDE w:val="0"/>
-        <w:autoSpaceDN w:val="0"/>
-        <w:adjustRightInd w:val="0"/>
-        <w:spacing w:after="0" w:line="240" w:lineRule="auto"/>
-        <w:rPr>
-          <w:rFonts w:ascii="Consolas" w:hAnsi="Consolas" w:cs="Consolas"/>
-          <w:sz w:val="20"/>
-          <w:szCs w:val="20"/>
-        </w:rPr>
-      </w:pPr>
-      <w:r>
-        <w:rPr>
-          <w:rFonts w:ascii="Consolas" w:hAnsi="Consolas" w:cs="Consolas"/>
-          <w:color w:val="000000"/>
-          <w:sz w:val="20"/>
-          <w:szCs w:val="20"/>
-        </w:rPr>
-        <w:t xml:space="preserve">    }</w:t>
-      </w:r>
-    </w:p>
-    <w:p>
-      <w:pPr>
-        <w:autoSpaceDE w:val="0"/>
-        <w:autoSpaceDN w:val="0"/>
-        <w:adjustRightInd w:val="0"/>
-        <w:spacing w:after="0" w:line="240" w:lineRule="auto"/>
-        <w:rPr>
-          <w:rFonts w:ascii="Consolas" w:hAnsi="Consolas" w:cs="Consolas"/>
-          <w:sz w:val="20"/>
-          <w:szCs w:val="20"/>
-        </w:rPr>
-      </w:pPr>
-    </w:p>
-    <w:p>
-      <w:pPr>
-        <w:autoSpaceDE w:val="0"/>
-        <w:autoSpaceDN w:val="0"/>
-        <w:adjustRightInd w:val="0"/>
-        <w:spacing w:after="0" w:line="240" w:lineRule="auto"/>
-        <w:rPr>
-          <w:rFonts w:ascii="Consolas" w:hAnsi="Consolas" w:cs="Consolas"/>
-          <w:sz w:val="20"/>
-          <w:szCs w:val="20"/>
-        </w:rPr>
-      </w:pPr>
-      <w:r>
-        <w:rPr>
-          <w:rFonts w:ascii="Consolas" w:hAnsi="Consolas" w:cs="Consolas"/>
-          <w:color w:val="000000"/>
-          <w:sz w:val="20"/>
-          <w:szCs w:val="20"/>
-        </w:rPr>
-        <w:t xml:space="preserve">    </w:t>
-      </w:r>
-      <w:proofErr w:type="spellStart"/>
-      <w:proofErr w:type="gramStart"/>
-      <w:r>
-        <w:rPr>
-          <w:rFonts w:ascii="Consolas" w:hAnsi="Consolas" w:cs="Consolas"/>
-          <w:b/>
-          <w:bCs/>
-          <w:color w:val="7F0055"/>
-          <w:sz w:val="20"/>
-          <w:szCs w:val="20"/>
-        </w:rPr>
-        <w:t>if</w:t>
-      </w:r>
-      <w:proofErr w:type="spellEnd"/>
-      <w:r>
-        <w:rPr>
-          <w:rFonts w:ascii="Consolas" w:hAnsi="Consolas" w:cs="Consolas"/>
-          <w:color w:val="000000"/>
-          <w:sz w:val="20"/>
-          <w:szCs w:val="20"/>
-        </w:rPr>
-        <w:t>(</w:t>
-      </w:r>
-      <w:proofErr w:type="spellStart"/>
-      <w:proofErr w:type="gramEnd"/>
-      <w:r>
-        <w:rPr>
-          <w:rFonts w:ascii="Consolas" w:hAnsi="Consolas" w:cs="Consolas"/>
-          <w:color w:val="000000"/>
-          <w:sz w:val="20"/>
-          <w:szCs w:val="20"/>
-        </w:rPr>
-        <w:t>mov</w:t>
-      </w:r>
-      <w:proofErr w:type="spellEnd"/>
-      <w:r>
-        <w:rPr>
-          <w:rFonts w:ascii="Consolas" w:hAnsi="Consolas" w:cs="Consolas"/>
-          <w:color w:val="000000"/>
-          <w:sz w:val="20"/>
-          <w:szCs w:val="20"/>
-        </w:rPr>
-        <w:t xml:space="preserve"> == 1 || descuadre == 1){</w:t>
-      </w:r>
-    </w:p>
-    <w:p>
-      <w:pPr>
-        <w:autoSpaceDE w:val="0"/>
-        <w:autoSpaceDN w:val="0"/>
-        <w:adjustRightInd w:val="0"/>
-        <w:spacing w:after="0" w:line="240" w:lineRule="auto"/>
-        <w:rPr>
-          <w:rFonts w:ascii="Consolas" w:hAnsi="Consolas" w:cs="Consolas"/>
-          <w:sz w:val="20"/>
-          <w:szCs w:val="20"/>
-        </w:rPr>
-      </w:pPr>
-      <w:r>
-        <w:rPr>
-          <w:rFonts w:ascii="Consolas" w:hAnsi="Consolas" w:cs="Consolas"/>
-          <w:color w:val="000000"/>
-          <w:sz w:val="20"/>
-          <w:szCs w:val="20"/>
-        </w:rPr>
-        <w:t xml:space="preserve">        </w:t>
-      </w:r>
-      <w:r>
-        <w:rPr>
-          <w:rFonts w:ascii="Consolas" w:hAnsi="Consolas" w:cs="Consolas"/>
-          <w:color w:val="3F7F5F"/>
-          <w:sz w:val="20"/>
-          <w:szCs w:val="20"/>
-        </w:rPr>
-        <w:t xml:space="preserve">// </w:t>
-      </w:r>
-      <w:r>
-        <w:rPr>
-          <w:rFonts w:ascii="Consolas" w:hAnsi="Consolas" w:cs="Consolas"/>
-          <w:color w:val="3F7F5F"/>
-          <w:sz w:val="20"/>
-          <w:szCs w:val="20"/>
-          <w:u w:val="single"/>
-        </w:rPr>
-        <w:t>Damos</w:t>
-      </w:r>
-      <w:r>
-        <w:rPr>
-          <w:rFonts w:ascii="Consolas" w:hAnsi="Consolas" w:cs="Consolas"/>
-          <w:color w:val="3F7F5F"/>
-          <w:sz w:val="20"/>
-          <w:szCs w:val="20"/>
-        </w:rPr>
-        <w:t xml:space="preserve"> </w:t>
-      </w:r>
-      <w:r>
-        <w:rPr>
-          <w:rFonts w:ascii="Consolas" w:hAnsi="Consolas" w:cs="Consolas"/>
-          <w:color w:val="3F7F5F"/>
-          <w:sz w:val="20"/>
-          <w:szCs w:val="20"/>
-          <w:u w:val="single"/>
-        </w:rPr>
-        <w:t>los</w:t>
-      </w:r>
-      <w:r>
-        <w:rPr>
-          <w:rFonts w:ascii="Consolas" w:hAnsi="Consolas" w:cs="Consolas"/>
-          <w:color w:val="3F7F5F"/>
-          <w:sz w:val="20"/>
-          <w:szCs w:val="20"/>
-        </w:rPr>
-        <w:t xml:space="preserve"> </w:t>
-      </w:r>
-      <w:r>
-        <w:rPr>
-          <w:rFonts w:ascii="Consolas" w:hAnsi="Consolas" w:cs="Consolas"/>
-          <w:color w:val="3F7F5F"/>
-          <w:sz w:val="20"/>
-          <w:szCs w:val="20"/>
-          <w:u w:val="single"/>
-        </w:rPr>
-        <w:t>pasos</w:t>
-      </w:r>
-      <w:r>
-        <w:rPr>
-          <w:rFonts w:ascii="Consolas" w:hAnsi="Consolas" w:cs="Consolas"/>
-          <w:color w:val="3F7F5F"/>
-          <w:sz w:val="20"/>
-          <w:szCs w:val="20"/>
-        </w:rPr>
-        <w:t xml:space="preserve"> </w:t>
-      </w:r>
-      <w:r>
-        <w:rPr>
-          <w:rFonts w:ascii="Consolas" w:hAnsi="Consolas" w:cs="Consolas"/>
-          <w:color w:val="3F7F5F"/>
-          <w:sz w:val="20"/>
-          <w:szCs w:val="20"/>
-          <w:u w:val="single"/>
-        </w:rPr>
-        <w:t>al</w:t>
-      </w:r>
-      <w:r>
-        <w:rPr>
-          <w:rFonts w:ascii="Consolas" w:hAnsi="Consolas" w:cs="Consolas"/>
-          <w:color w:val="3F7F5F"/>
-          <w:sz w:val="20"/>
-          <w:szCs w:val="20"/>
-        </w:rPr>
-        <w:t xml:space="preserve"> </w:t>
-      </w:r>
-      <w:proofErr w:type="spellStart"/>
-      <w:r>
-        <w:rPr>
-          <w:rFonts w:ascii="Consolas" w:hAnsi="Consolas" w:cs="Consolas"/>
-          <w:color w:val="3F7F5F"/>
-          <w:sz w:val="20"/>
-          <w:szCs w:val="20"/>
-          <w:u w:val="single"/>
-        </w:rPr>
-        <w:t>reves</w:t>
-      </w:r>
-      <w:proofErr w:type="spellEnd"/>
-      <w:r>
-        <w:rPr>
-          <w:rFonts w:ascii="Consolas" w:hAnsi="Consolas" w:cs="Consolas"/>
-          <w:color w:val="3F7F5F"/>
-          <w:sz w:val="20"/>
-          <w:szCs w:val="20"/>
-        </w:rPr>
-        <w:t xml:space="preserve"> </w:t>
-      </w:r>
-      <w:r>
-        <w:rPr>
-          <w:rFonts w:ascii="Consolas" w:hAnsi="Consolas" w:cs="Consolas"/>
-          <w:color w:val="3F7F5F"/>
-          <w:sz w:val="20"/>
-          <w:szCs w:val="20"/>
-          <w:u w:val="single"/>
-        </w:rPr>
-        <w:t>para</w:t>
-      </w:r>
-      <w:r>
-        <w:rPr>
-          <w:rFonts w:ascii="Consolas" w:hAnsi="Consolas" w:cs="Consolas"/>
-          <w:color w:val="3F7F5F"/>
-          <w:sz w:val="20"/>
-          <w:szCs w:val="20"/>
-        </w:rPr>
-        <w:t xml:space="preserve"> </w:t>
-      </w:r>
-      <w:r>
-        <w:rPr>
-          <w:rFonts w:ascii="Consolas" w:hAnsi="Consolas" w:cs="Consolas"/>
-          <w:color w:val="3F7F5F"/>
-          <w:sz w:val="20"/>
-          <w:szCs w:val="20"/>
-          <w:u w:val="single"/>
-        </w:rPr>
-        <w:t>que</w:t>
-      </w:r>
-      <w:r>
-        <w:rPr>
-          <w:rFonts w:ascii="Consolas" w:hAnsi="Consolas" w:cs="Consolas"/>
-          <w:color w:val="3F7F5F"/>
-          <w:sz w:val="20"/>
-          <w:szCs w:val="20"/>
-        </w:rPr>
-        <w:t xml:space="preserve"> </w:t>
-      </w:r>
-      <w:r>
-        <w:rPr>
-          <w:rFonts w:ascii="Consolas" w:hAnsi="Consolas" w:cs="Consolas"/>
-          <w:color w:val="3F7F5F"/>
-          <w:sz w:val="20"/>
-          <w:szCs w:val="20"/>
-          <w:u w:val="single"/>
-        </w:rPr>
-        <w:t>sean</w:t>
-      </w:r>
-      <w:r>
-        <w:rPr>
-          <w:rFonts w:ascii="Consolas" w:hAnsi="Consolas" w:cs="Consolas"/>
-          <w:color w:val="3F7F5F"/>
-          <w:sz w:val="20"/>
-          <w:szCs w:val="20"/>
-        </w:rPr>
-        <w:t xml:space="preserve"> </w:t>
-      </w:r>
-      <w:r>
-        <w:rPr>
-          <w:rFonts w:ascii="Consolas" w:hAnsi="Consolas" w:cs="Consolas"/>
-          <w:color w:val="3F7F5F"/>
-          <w:sz w:val="20"/>
-          <w:szCs w:val="20"/>
-          <w:u w:val="single"/>
-        </w:rPr>
-        <w:t>en</w:t>
-      </w:r>
-      <w:r>
-        <w:rPr>
-          <w:rFonts w:ascii="Consolas" w:hAnsi="Consolas" w:cs="Consolas"/>
-          <w:color w:val="3F7F5F"/>
-          <w:sz w:val="20"/>
-          <w:szCs w:val="20"/>
-        </w:rPr>
-        <w:t xml:space="preserve"> </w:t>
-      </w:r>
-      <w:r>
-        <w:rPr>
-          <w:rFonts w:ascii="Consolas" w:hAnsi="Consolas" w:cs="Consolas"/>
-          <w:color w:val="3F7F5F"/>
-          <w:sz w:val="20"/>
-          <w:szCs w:val="20"/>
-          <w:u w:val="single"/>
-        </w:rPr>
-        <w:t>sentido</w:t>
-      </w:r>
-      <w:r>
-        <w:rPr>
-          <w:rFonts w:ascii="Consolas" w:hAnsi="Consolas" w:cs="Consolas"/>
-          <w:color w:val="3F7F5F"/>
-          <w:sz w:val="20"/>
-          <w:szCs w:val="20"/>
-        </w:rPr>
-        <w:t xml:space="preserve"> </w:t>
-      </w:r>
-      <w:r>
-        <w:rPr>
-          <w:rFonts w:ascii="Consolas" w:hAnsi="Consolas" w:cs="Consolas"/>
-          <w:color w:val="3F7F5F"/>
-          <w:sz w:val="20"/>
-          <w:szCs w:val="20"/>
-          <w:u w:val="single"/>
-        </w:rPr>
-        <w:t>horario</w:t>
-      </w:r>
-      <w:r>
-        <w:rPr>
-          <w:rFonts w:ascii="Consolas" w:hAnsi="Consolas" w:cs="Consolas"/>
-          <w:color w:val="3F7F5F"/>
-          <w:sz w:val="20"/>
-          <w:szCs w:val="20"/>
-        </w:rPr>
-        <w:t xml:space="preserve">: </w:t>
-      </w:r>
-      <w:r>
-        <w:rPr>
-          <w:rFonts w:ascii="Consolas" w:hAnsi="Consolas" w:cs="Consolas"/>
-          <w:color w:val="3F7F5F"/>
-          <w:sz w:val="20"/>
-          <w:szCs w:val="20"/>
-          <w:u w:val="single"/>
-        </w:rPr>
-        <w:t>secuencia</w:t>
-      </w:r>
-      <w:r>
-        <w:rPr>
-          <w:rFonts w:ascii="Consolas" w:hAnsi="Consolas" w:cs="Consolas"/>
-          <w:color w:val="3F7F5F"/>
-          <w:sz w:val="20"/>
-          <w:szCs w:val="20"/>
-        </w:rPr>
-        <w:t xml:space="preserve"> --;</w:t>
-      </w:r>
-    </w:p>
-    <w:p>
-      <w:pPr>
-        <w:autoSpaceDE w:val="0"/>
-        <w:autoSpaceDN w:val="0"/>
-        <w:adjustRightInd w:val="0"/>
-        <w:spacing w:after="0" w:line="240" w:lineRule="auto"/>
-        <w:rPr>
-          <w:rFonts w:ascii="Consolas" w:hAnsi="Consolas" w:cs="Consolas"/>
-          <w:sz w:val="20"/>
-          <w:szCs w:val="20"/>
-        </w:rPr>
-      </w:pPr>
-      <w:r>
-        <w:rPr>
-          <w:rFonts w:ascii="Consolas" w:hAnsi="Consolas" w:cs="Consolas"/>
-          <w:color w:val="000000"/>
-          <w:sz w:val="20"/>
-          <w:szCs w:val="20"/>
-        </w:rPr>
-        <w:t xml:space="preserve">        secuencia --;</w:t>
-      </w:r>
-    </w:p>
-    <w:p>
-      <w:pPr>
-        <w:autoSpaceDE w:val="0"/>
-        <w:autoSpaceDN w:val="0"/>
-        <w:adjustRightInd w:val="0"/>
-        <w:spacing w:after="0" w:line="240" w:lineRule="auto"/>
-        <w:rPr>
-          <w:rFonts w:ascii="Consolas" w:hAnsi="Consolas" w:cs="Consolas"/>
-          <w:sz w:val="20"/>
-          <w:szCs w:val="20"/>
-        </w:rPr>
-      </w:pPr>
-      <w:r>
-        <w:rPr>
-          <w:rFonts w:ascii="Consolas" w:hAnsi="Consolas" w:cs="Consolas"/>
-          <w:color w:val="000000"/>
-          <w:sz w:val="20"/>
-          <w:szCs w:val="20"/>
-        </w:rPr>
-        <w:t xml:space="preserve">        </w:t>
-      </w:r>
-      <w:proofErr w:type="spellStart"/>
-      <w:r>
-        <w:rPr>
-          <w:rFonts w:ascii="Consolas" w:hAnsi="Consolas" w:cs="Consolas"/>
-          <w:b/>
-          <w:bCs/>
-          <w:color w:val="7F0055"/>
-          <w:sz w:val="20"/>
-          <w:szCs w:val="20"/>
-        </w:rPr>
-        <w:t>if</w:t>
-      </w:r>
-      <w:proofErr w:type="spellEnd"/>
-      <w:r>
-        <w:rPr>
-          <w:rFonts w:ascii="Consolas" w:hAnsi="Consolas" w:cs="Consolas"/>
-          <w:color w:val="000000"/>
-          <w:sz w:val="20"/>
-          <w:szCs w:val="20"/>
-        </w:rPr>
-        <w:t>(secuencia==-1) secuencia=3;</w:t>
       </w:r>
     </w:p>
     <w:p>
@@ -34163,13 +33811,13 @@
         <mc:AlternateContent>
           <mc:Choice Requires="wps">
             <w:drawing>
-              <wp:anchor distT="0" distB="0" distL="114300" distR="114300" simplePos="0" relativeHeight="251698176" behindDoc="1" locked="0" layoutInCell="1" allowOverlap="1" wp14:anchorId="46242E64" wp14:editId="75149634">
+              <wp:anchor distT="0" distB="0" distL="114300" distR="114300" simplePos="0" relativeHeight="251698176" behindDoc="1" locked="0" layoutInCell="1" allowOverlap="1" wp14:anchorId="46242E64" wp14:editId="263750AB">
                 <wp:simplePos x="0" y="0"/>
                 <wp:positionH relativeFrom="margin">
                   <wp:align>center</wp:align>
                 </wp:positionH>
                 <wp:positionV relativeFrom="paragraph">
-                  <wp:posOffset>28575</wp:posOffset>
+                  <wp:posOffset>-130764</wp:posOffset>
                 </wp:positionV>
                 <wp:extent cx="5823585" cy="8732520"/>
                 <wp:effectExtent l="76200" t="76200" r="139065" b="125730"/>
@@ -34268,7 +33916,7 @@
           </mc:Choice>
           <mc:Fallback>
             <w:pict>
-              <v:rect w14:anchorId="46242E64" id="Rectángulo 12" o:spid="_x0000_s1037" style="position:absolute;margin-left:0;margin-top:2.25pt;width:458.55pt;height:687.6pt;z-index:-251618304;visibility:visible;mso-wrap-style:square;mso-width-percent:0;mso-height-percent:0;mso-wrap-distance-left:9pt;mso-wrap-distance-top:0;mso-wrap-distance-right:9pt;mso-wrap-distance-bottom:0;mso-position-horizontal:center;mso-position-horizontal-relative:margin;mso-position-vertical:absolute;mso-position-vertical-relative:text;mso-width-percent:0;mso-height-percent:0;mso-width-relative:margin;mso-height-relative:margin;v-text-anchor:middle" o:gfxdata="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" fillcolor="#f2f2f2 [3052]" strokecolor="#538135 [2409]" strokeweight="1pt">
+              <v:rect w14:anchorId="46242E64" id="Rectángulo 12" o:spid="_x0000_s1037" style="position:absolute;margin-left:0;margin-top:-10.3pt;width:458.55pt;height:687.6pt;z-index:-251618304;visibility:visible;mso-wrap-style:square;mso-width-percent:0;mso-height-percent:0;mso-wrap-distance-left:9pt;mso-wrap-distance-top:0;mso-wrap-distance-right:9pt;mso-wrap-distance-bottom:0;mso-position-horizontal:center;mso-position-horizontal-relative:margin;mso-position-vertical:absolute;mso-position-vertical-relative:text;mso-width-percent:0;mso-height-percent:0;mso-width-relative:margin;mso-height-relative:margin;v-text-anchor:middle" o:gfxdata="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" fillcolor="#f2f2f2 [3052]" strokecolor="#538135 [2409]" strokeweight="1pt">
                 <v:shadow on="t" color="black" opacity="26214f" origin="-.5,-.5" offset=".74836mm,.74836mm"/>
                 <v:textbox>
                   <w:txbxContent>
@@ -34294,19 +33942,6 @@
           </mc:Fallback>
         </mc:AlternateContent>
       </w:r>
-    </w:p>
-    <w:p>
-      <w:pPr>
-        <w:autoSpaceDE w:val="0"/>
-        <w:autoSpaceDN w:val="0"/>
-        <w:adjustRightInd w:val="0"/>
-        <w:spacing w:after="0" w:line="240" w:lineRule="auto"/>
-        <w:rPr>
-          <w:rFonts w:ascii="Consolas" w:hAnsi="Consolas" w:cs="Consolas"/>
-          <w:sz w:val="20"/>
-          <w:szCs w:val="20"/>
-        </w:rPr>
-      </w:pPr>
       <w:r>
         <w:rPr>
           <w:rFonts w:ascii="Consolas" w:hAnsi="Consolas" w:cs="Consolas"/>
@@ -34316,87 +33951,7 @@
         </w:rPr>
         <w:t xml:space="preserve">        </w:t>
       </w:r>
-      <w:r>
-        <w:rPr>
-          <w:rFonts w:ascii="Consolas" w:hAnsi="Consolas" w:cs="Consolas"/>
-          <w:color w:val="3F7F5F"/>
-          <w:sz w:val="20"/>
-          <w:szCs w:val="20"/>
-        </w:rPr>
-        <w:t xml:space="preserve">// </w:t>
-      </w:r>
-      <w:r>
-        <w:rPr>
-          <w:rFonts w:ascii="Consolas" w:hAnsi="Consolas" w:cs="Consolas"/>
-          <w:color w:val="3F7F5F"/>
-          <w:sz w:val="20"/>
-          <w:szCs w:val="20"/>
-          <w:u w:val="single"/>
-        </w:rPr>
-        <w:t>Damos</w:t>
-      </w:r>
-      <w:r>
-        <w:rPr>
-          <w:rFonts w:ascii="Consolas" w:hAnsi="Consolas" w:cs="Consolas"/>
-          <w:color w:val="3F7F5F"/>
-          <w:sz w:val="20"/>
-          <w:szCs w:val="20"/>
-        </w:rPr>
-        <w:t xml:space="preserve"> el </w:t>
-      </w:r>
-      <w:r>
-        <w:rPr>
-          <w:rFonts w:ascii="Consolas" w:hAnsi="Consolas" w:cs="Consolas"/>
-          <w:color w:val="3F7F5F"/>
-          <w:sz w:val="20"/>
-          <w:szCs w:val="20"/>
-          <w:u w:val="single"/>
-        </w:rPr>
-        <w:t>paso</w:t>
-      </w:r>
-      <w:r>
-        <w:rPr>
-          <w:rFonts w:ascii="Consolas" w:hAnsi="Consolas" w:cs="Consolas"/>
-          <w:color w:val="3F7F5F"/>
-          <w:sz w:val="20"/>
-          <w:szCs w:val="20"/>
-        </w:rPr>
-        <w:t xml:space="preserve"> </w:t>
-      </w:r>
-      <w:r>
-        <w:rPr>
-          <w:rFonts w:ascii="Consolas" w:hAnsi="Consolas" w:cs="Consolas"/>
-          <w:color w:val="3F7F5F"/>
-          <w:sz w:val="20"/>
-          <w:szCs w:val="20"/>
-          <w:u w:val="single"/>
-        </w:rPr>
-        <w:t>siguiente</w:t>
-      </w:r>
-    </w:p>
-    <w:p>
-      <w:pPr>
-        <w:autoSpaceDE w:val="0"/>
-        <w:autoSpaceDN w:val="0"/>
-        <w:adjustRightInd w:val="0"/>
-        <w:spacing w:after="0" w:line="240" w:lineRule="auto"/>
-        <w:rPr>
-          <w:rFonts w:ascii="Consolas" w:hAnsi="Consolas" w:cs="Consolas"/>
-          <w:sz w:val="20"/>
-          <w:szCs w:val="20"/>
-        </w:rPr>
-      </w:pPr>
-      <w:r>
-        <w:rPr>
-          <w:rFonts w:ascii="Consolas" w:hAnsi="Consolas" w:cs="Consolas"/>
-          <w:color w:val="000000"/>
-          <w:sz w:val="20"/>
-          <w:szCs w:val="20"/>
-        </w:rPr>
-        <w:t xml:space="preserve">        </w:t>
-      </w:r>
-      <w:proofErr w:type="spellStart"/>
-      <w:proofErr w:type="gramStart"/>
+      <w:proofErr w:type="spellStart"/>
       <w:r>
         <w:rPr>
           <w:rFonts w:ascii="Consolas" w:hAnsi="Consolas" w:cs="Consolas"/>
@@ -34406,6 +33961,604 @@
           <w:sz w:val="20"/>
           <w:szCs w:val="20"/>
         </w:rPr>
+        <w:t>if</w:t>
+      </w:r>
+      <w:proofErr w:type="spellEnd"/>
+      <w:proofErr w:type="gramStart"/>
+      <w:r>
+        <w:rPr>
+          <w:rFonts w:ascii="Consolas" w:hAnsi="Consolas" w:cs="Consolas"/>
+          <w:color w:val="000000"/>
+          <w:sz w:val="20"/>
+          <w:szCs w:val="20"/>
+        </w:rPr>
+        <w:t>(!(</w:t>
+      </w:r>
+      <w:proofErr w:type="gramEnd"/>
+      <w:r>
+        <w:rPr>
+          <w:rFonts w:ascii="Consolas" w:hAnsi="Consolas" w:cs="Consolas"/>
+          <w:color w:val="000000"/>
+          <w:sz w:val="20"/>
+          <w:szCs w:val="20"/>
+        </w:rPr>
+        <w:t>segundos%15))</w:t>
+      </w:r>
+    </w:p>
+    <w:p>
+      <w:pPr>
+        <w:autoSpaceDE w:val="0"/>
+        <w:autoSpaceDN w:val="0"/>
+        <w:adjustRightInd w:val="0"/>
+        <w:spacing w:after="0" w:line="240" w:lineRule="auto"/>
+        <w:rPr>
+          <w:rFonts w:ascii="Consolas" w:hAnsi="Consolas" w:cs="Consolas"/>
+          <w:sz w:val="20"/>
+          <w:szCs w:val="20"/>
+        </w:rPr>
+      </w:pPr>
+      <w:r>
+        <w:rPr>
+          <w:rFonts w:ascii="Consolas" w:hAnsi="Consolas" w:cs="Consolas"/>
+          <w:color w:val="000000"/>
+          <w:sz w:val="20"/>
+          <w:szCs w:val="20"/>
+        </w:rPr>
+        <w:t xml:space="preserve">            descuadre = 1;</w:t>
+      </w:r>
+    </w:p>
+    <w:p>
+      <w:pPr>
+        <w:autoSpaceDE w:val="0"/>
+        <w:autoSpaceDN w:val="0"/>
+        <w:adjustRightInd w:val="0"/>
+        <w:spacing w:after="0" w:line="240" w:lineRule="auto"/>
+        <w:rPr>
+          <w:rFonts w:ascii="Consolas" w:hAnsi="Consolas" w:cs="Consolas"/>
+          <w:sz w:val="20"/>
+          <w:szCs w:val="20"/>
+        </w:rPr>
+      </w:pPr>
+      <w:r>
+        <w:rPr>
+          <w:rFonts w:ascii="Consolas" w:hAnsi="Consolas" w:cs="Consolas"/>
+          <w:color w:val="000000"/>
+          <w:sz w:val="20"/>
+          <w:szCs w:val="20"/>
+        </w:rPr>
+        <w:t xml:space="preserve">    }</w:t>
+      </w:r>
+    </w:p>
+    <w:p>
+      <w:pPr>
+        <w:autoSpaceDE w:val="0"/>
+        <w:autoSpaceDN w:val="0"/>
+        <w:adjustRightInd w:val="0"/>
+        <w:spacing w:after="0" w:line="240" w:lineRule="auto"/>
+        <w:rPr>
+          <w:rFonts w:ascii="Consolas" w:hAnsi="Consolas" w:cs="Consolas"/>
+          <w:sz w:val="20"/>
+          <w:szCs w:val="20"/>
+        </w:rPr>
+      </w:pPr>
+    </w:p>
+    <w:p>
+      <w:pPr>
+        <w:autoSpaceDE w:val="0"/>
+        <w:autoSpaceDN w:val="0"/>
+        <w:adjustRightInd w:val="0"/>
+        <w:spacing w:after="0" w:line="240" w:lineRule="auto"/>
+        <w:rPr>
+          <w:rFonts w:ascii="Consolas" w:hAnsi="Consolas" w:cs="Consolas"/>
+          <w:sz w:val="20"/>
+          <w:szCs w:val="20"/>
+        </w:rPr>
+      </w:pPr>
+      <w:r>
+        <w:rPr>
+          <w:rFonts w:ascii="Consolas" w:hAnsi="Consolas" w:cs="Consolas"/>
+          <w:color w:val="000000"/>
+          <w:sz w:val="20"/>
+          <w:szCs w:val="20"/>
+        </w:rPr>
+        <w:t xml:space="preserve">    </w:t>
+      </w:r>
+      <w:proofErr w:type="spellStart"/>
+      <w:proofErr w:type="gramStart"/>
+      <w:r>
+        <w:rPr>
+          <w:rFonts w:ascii="Consolas" w:hAnsi="Consolas" w:cs="Consolas"/>
+          <w:b/>
+          <w:bCs/>
+          <w:color w:val="7F0055"/>
+          <w:sz w:val="20"/>
+          <w:szCs w:val="20"/>
+        </w:rPr>
+        <w:t>if</w:t>
+      </w:r>
+      <w:proofErr w:type="spellEnd"/>
+      <w:r>
+        <w:rPr>
+          <w:rFonts w:ascii="Consolas" w:hAnsi="Consolas" w:cs="Consolas"/>
+          <w:color w:val="000000"/>
+          <w:sz w:val="20"/>
+          <w:szCs w:val="20"/>
+        </w:rPr>
+        <w:t>(</w:t>
+      </w:r>
+      <w:proofErr w:type="spellStart"/>
+      <w:proofErr w:type="gramEnd"/>
+      <w:r>
+        <w:rPr>
+          <w:rFonts w:ascii="Consolas" w:hAnsi="Consolas" w:cs="Consolas"/>
+          <w:color w:val="000000"/>
+          <w:sz w:val="20"/>
+          <w:szCs w:val="20"/>
+        </w:rPr>
+        <w:t>mov</w:t>
+      </w:r>
+      <w:proofErr w:type="spellEnd"/>
+      <w:r>
+        <w:rPr>
+          <w:rFonts w:ascii="Consolas" w:hAnsi="Consolas" w:cs="Consolas"/>
+          <w:color w:val="000000"/>
+          <w:sz w:val="20"/>
+          <w:szCs w:val="20"/>
+        </w:rPr>
+        <w:t xml:space="preserve"> == 1 || descuadre == 1){</w:t>
+      </w:r>
+    </w:p>
+    <w:p>
+      <w:pPr>
+        <w:autoSpaceDE w:val="0"/>
+        <w:autoSpaceDN w:val="0"/>
+        <w:adjustRightInd w:val="0"/>
+        <w:spacing w:after="0" w:line="240" w:lineRule="auto"/>
+        <w:rPr>
+          <w:rFonts w:ascii="Consolas" w:hAnsi="Consolas" w:cs="Consolas"/>
+          <w:sz w:val="20"/>
+          <w:szCs w:val="20"/>
+        </w:rPr>
+      </w:pPr>
+      <w:r>
+        <w:rPr>
+          <w:rFonts w:ascii="Consolas" w:hAnsi="Consolas" w:cs="Consolas"/>
+          <w:color w:val="000000"/>
+          <w:sz w:val="20"/>
+          <w:szCs w:val="20"/>
+        </w:rPr>
+        <w:t xml:space="preserve">        </w:t>
+      </w:r>
+      <w:r>
+        <w:rPr>
+          <w:rFonts w:ascii="Consolas" w:hAnsi="Consolas" w:cs="Consolas"/>
+          <w:color w:val="3F7F5F"/>
+          <w:sz w:val="20"/>
+          <w:szCs w:val="20"/>
+        </w:rPr>
+        <w:t xml:space="preserve">// </w:t>
+      </w:r>
+      <w:r>
+        <w:rPr>
+          <w:rFonts w:ascii="Consolas" w:hAnsi="Consolas" w:cs="Consolas"/>
+          <w:color w:val="3F7F5F"/>
+          <w:sz w:val="20"/>
+          <w:szCs w:val="20"/>
+          <w:u w:val="single"/>
+        </w:rPr>
+        <w:t>Damos</w:t>
+      </w:r>
+      <w:r>
+        <w:rPr>
+          <w:rFonts w:ascii="Consolas" w:hAnsi="Consolas" w:cs="Consolas"/>
+          <w:color w:val="3F7F5F"/>
+          <w:sz w:val="20"/>
+          <w:szCs w:val="20"/>
+        </w:rPr>
+        <w:t xml:space="preserve"> </w:t>
+      </w:r>
+      <w:r>
+        <w:rPr>
+          <w:rFonts w:ascii="Consolas" w:hAnsi="Consolas" w:cs="Consolas"/>
+          <w:color w:val="3F7F5F"/>
+          <w:sz w:val="20"/>
+          <w:szCs w:val="20"/>
+          <w:u w:val="single"/>
+        </w:rPr>
+        <w:t>los</w:t>
+      </w:r>
+      <w:r>
+        <w:rPr>
+          <w:rFonts w:ascii="Consolas" w:hAnsi="Consolas" w:cs="Consolas"/>
+          <w:color w:val="3F7F5F"/>
+          <w:sz w:val="20"/>
+          <w:szCs w:val="20"/>
+        </w:rPr>
+        <w:t xml:space="preserve"> </w:t>
+      </w:r>
+      <w:r>
+        <w:rPr>
+          <w:rFonts w:ascii="Consolas" w:hAnsi="Consolas" w:cs="Consolas"/>
+          <w:color w:val="3F7F5F"/>
+          <w:sz w:val="20"/>
+          <w:szCs w:val="20"/>
+          <w:u w:val="single"/>
+        </w:rPr>
+        <w:t>pasos</w:t>
+      </w:r>
+      <w:r>
+        <w:rPr>
+          <w:rFonts w:ascii="Consolas" w:hAnsi="Consolas" w:cs="Consolas"/>
+          <w:color w:val="3F7F5F"/>
+          <w:sz w:val="20"/>
+          <w:szCs w:val="20"/>
+        </w:rPr>
+        <w:t xml:space="preserve"> </w:t>
+      </w:r>
+      <w:r>
+        <w:rPr>
+          <w:rFonts w:ascii="Consolas" w:hAnsi="Consolas" w:cs="Consolas"/>
+          <w:color w:val="3F7F5F"/>
+          <w:sz w:val="20"/>
+          <w:szCs w:val="20"/>
+          <w:u w:val="single"/>
+        </w:rPr>
+        <w:t>al</w:t>
+      </w:r>
+      <w:r>
+        <w:rPr>
+          <w:rFonts w:ascii="Consolas" w:hAnsi="Consolas" w:cs="Consolas"/>
+          <w:color w:val="3F7F5F"/>
+          <w:sz w:val="20"/>
+          <w:szCs w:val="20"/>
+        </w:rPr>
+        <w:t xml:space="preserve"> </w:t>
+      </w:r>
+      <w:proofErr w:type="spellStart"/>
+      <w:r>
+        <w:rPr>
+          <w:rFonts w:ascii="Consolas" w:hAnsi="Consolas" w:cs="Consolas"/>
+          <w:color w:val="3F7F5F"/>
+          <w:sz w:val="20"/>
+          <w:szCs w:val="20"/>
+          <w:u w:val="single"/>
+        </w:rPr>
+        <w:t>reves</w:t>
+      </w:r>
+      <w:proofErr w:type="spellEnd"/>
+      <w:r>
+        <w:rPr>
+          <w:rFonts w:ascii="Consolas" w:hAnsi="Consolas" w:cs="Consolas"/>
+          <w:color w:val="3F7F5F"/>
+          <w:sz w:val="20"/>
+          <w:szCs w:val="20"/>
+        </w:rPr>
+        <w:t xml:space="preserve"> </w:t>
+      </w:r>
+      <w:r>
+        <w:rPr>
+          <w:rFonts w:ascii="Consolas" w:hAnsi="Consolas" w:cs="Consolas"/>
+          <w:color w:val="3F7F5F"/>
+          <w:sz w:val="20"/>
+          <w:szCs w:val="20"/>
+          <w:u w:val="single"/>
+        </w:rPr>
+        <w:t>para</w:t>
+      </w:r>
+      <w:r>
+        <w:rPr>
+          <w:rFonts w:ascii="Consolas" w:hAnsi="Consolas" w:cs="Consolas"/>
+          <w:color w:val="3F7F5F"/>
+          <w:sz w:val="20"/>
+          <w:szCs w:val="20"/>
+        </w:rPr>
+        <w:t xml:space="preserve"> </w:t>
+      </w:r>
+      <w:r>
+        <w:rPr>
+          <w:rFonts w:ascii="Consolas" w:hAnsi="Consolas" w:cs="Consolas"/>
+          <w:color w:val="3F7F5F"/>
+          <w:sz w:val="20"/>
+          <w:szCs w:val="20"/>
+          <w:u w:val="single"/>
+        </w:rPr>
+        <w:t>que</w:t>
+      </w:r>
+      <w:r>
+        <w:rPr>
+          <w:rFonts w:ascii="Consolas" w:hAnsi="Consolas" w:cs="Consolas"/>
+          <w:color w:val="3F7F5F"/>
+          <w:sz w:val="20"/>
+          <w:szCs w:val="20"/>
+        </w:rPr>
+        <w:t xml:space="preserve"> </w:t>
+      </w:r>
+      <w:r>
+        <w:rPr>
+          <w:rFonts w:ascii="Consolas" w:hAnsi="Consolas" w:cs="Consolas"/>
+          <w:color w:val="3F7F5F"/>
+          <w:sz w:val="20"/>
+          <w:szCs w:val="20"/>
+          <w:u w:val="single"/>
+        </w:rPr>
+        <w:t>sean</w:t>
+      </w:r>
+      <w:r>
+        <w:rPr>
+          <w:rFonts w:ascii="Consolas" w:hAnsi="Consolas" w:cs="Consolas"/>
+          <w:color w:val="3F7F5F"/>
+          <w:sz w:val="20"/>
+          <w:szCs w:val="20"/>
+        </w:rPr>
+        <w:t xml:space="preserve"> </w:t>
+      </w:r>
+      <w:r>
+        <w:rPr>
+          <w:rFonts w:ascii="Consolas" w:hAnsi="Consolas" w:cs="Consolas"/>
+          <w:color w:val="3F7F5F"/>
+          <w:sz w:val="20"/>
+          <w:szCs w:val="20"/>
+          <w:u w:val="single"/>
+        </w:rPr>
+        <w:t>en</w:t>
+      </w:r>
+      <w:r>
+        <w:rPr>
+          <w:rFonts w:ascii="Consolas" w:hAnsi="Consolas" w:cs="Consolas"/>
+          <w:color w:val="3F7F5F"/>
+          <w:sz w:val="20"/>
+          <w:szCs w:val="20"/>
+        </w:rPr>
+        <w:t xml:space="preserve"> </w:t>
+      </w:r>
+      <w:r>
+        <w:rPr>
+          <w:rFonts w:ascii="Consolas" w:hAnsi="Consolas" w:cs="Consolas"/>
+          <w:color w:val="3F7F5F"/>
+          <w:sz w:val="20"/>
+          <w:szCs w:val="20"/>
+          <w:u w:val="single"/>
+        </w:rPr>
+        <w:t>sentido</w:t>
+      </w:r>
+      <w:r>
+        <w:rPr>
+          <w:rFonts w:ascii="Consolas" w:hAnsi="Consolas" w:cs="Consolas"/>
+          <w:color w:val="3F7F5F"/>
+          <w:sz w:val="20"/>
+          <w:szCs w:val="20"/>
+        </w:rPr>
+        <w:t xml:space="preserve"> </w:t>
+      </w:r>
+      <w:r>
+        <w:rPr>
+          <w:rFonts w:ascii="Consolas" w:hAnsi="Consolas" w:cs="Consolas"/>
+          <w:color w:val="3F7F5F"/>
+          <w:sz w:val="20"/>
+          <w:szCs w:val="20"/>
+          <w:u w:val="single"/>
+        </w:rPr>
+        <w:t>horario</w:t>
+      </w:r>
+      <w:r>
+        <w:rPr>
+          <w:rFonts w:ascii="Consolas" w:hAnsi="Consolas" w:cs="Consolas"/>
+          <w:color w:val="3F7F5F"/>
+          <w:sz w:val="20"/>
+          <w:szCs w:val="20"/>
+        </w:rPr>
+        <w:t xml:space="preserve">: </w:t>
+      </w:r>
+      <w:r>
+        <w:rPr>
+          <w:rFonts w:ascii="Consolas" w:hAnsi="Consolas" w:cs="Consolas"/>
+          <w:color w:val="3F7F5F"/>
+          <w:sz w:val="20"/>
+          <w:szCs w:val="20"/>
+          <w:u w:val="single"/>
+        </w:rPr>
+        <w:t>secuencia</w:t>
+      </w:r>
+      <w:r>
+        <w:rPr>
+          <w:rFonts w:ascii="Consolas" w:hAnsi="Consolas" w:cs="Consolas"/>
+          <w:color w:val="3F7F5F"/>
+          <w:sz w:val="20"/>
+          <w:szCs w:val="20"/>
+        </w:rPr>
+        <w:t xml:space="preserve"> --;</w:t>
+      </w:r>
+    </w:p>
+    <w:p>
+      <w:pPr>
+        <w:autoSpaceDE w:val="0"/>
+        <w:autoSpaceDN w:val="0"/>
+        <w:adjustRightInd w:val="0"/>
+        <w:spacing w:after="0" w:line="240" w:lineRule="auto"/>
+        <w:rPr>
+          <w:rFonts w:ascii="Consolas" w:hAnsi="Consolas" w:cs="Consolas"/>
+          <w:sz w:val="20"/>
+          <w:szCs w:val="20"/>
+        </w:rPr>
+      </w:pPr>
+      <w:r>
+        <w:rPr>
+          <w:rFonts w:ascii="Consolas" w:hAnsi="Consolas" w:cs="Consolas"/>
+          <w:color w:val="000000"/>
+          <w:sz w:val="20"/>
+          <w:szCs w:val="20"/>
+        </w:rPr>
+        <w:t xml:space="preserve">        secuencia --;</w:t>
+      </w:r>
+    </w:p>
+    <w:p>
+      <w:pPr>
+        <w:autoSpaceDE w:val="0"/>
+        <w:autoSpaceDN w:val="0"/>
+        <w:adjustRightInd w:val="0"/>
+        <w:spacing w:after="0" w:line="240" w:lineRule="auto"/>
+        <w:rPr>
+          <w:rFonts w:ascii="Consolas" w:hAnsi="Consolas" w:cs="Consolas"/>
+          <w:sz w:val="20"/>
+          <w:szCs w:val="20"/>
+        </w:rPr>
+      </w:pPr>
+      <w:r>
+        <w:rPr>
+          <w:rFonts w:ascii="Consolas" w:hAnsi="Consolas" w:cs="Consolas"/>
+          <w:color w:val="000000"/>
+          <w:sz w:val="20"/>
+          <w:szCs w:val="20"/>
+        </w:rPr>
+        <w:t xml:space="preserve">        </w:t>
+      </w:r>
+      <w:proofErr w:type="spellStart"/>
+      <w:r>
+        <w:rPr>
+          <w:rFonts w:ascii="Consolas" w:hAnsi="Consolas" w:cs="Consolas"/>
+          <w:b/>
+          <w:bCs/>
+          <w:color w:val="7F0055"/>
+          <w:sz w:val="20"/>
+          <w:szCs w:val="20"/>
+        </w:rPr>
+        <w:t>if</w:t>
+      </w:r>
+      <w:proofErr w:type="spellEnd"/>
+      <w:r>
+        <w:rPr>
+          <w:rFonts w:ascii="Consolas" w:hAnsi="Consolas" w:cs="Consolas"/>
+          <w:color w:val="000000"/>
+          <w:sz w:val="20"/>
+          <w:szCs w:val="20"/>
+        </w:rPr>
+        <w:t>(secuencia==-1) secuencia=3;</w:t>
+      </w:r>
+    </w:p>
+    <w:p>
+      <w:pPr>
+        <w:autoSpaceDE w:val="0"/>
+        <w:autoSpaceDN w:val="0"/>
+        <w:adjustRightInd w:val="0"/>
+        <w:spacing w:after="0" w:line="240" w:lineRule="auto"/>
+        <w:rPr>
+          <w:rFonts w:ascii="Consolas" w:hAnsi="Consolas" w:cs="Consolas"/>
+          <w:sz w:val="20"/>
+          <w:szCs w:val="20"/>
+        </w:rPr>
+      </w:pPr>
+    </w:p>
+    <w:p>
+      <w:pPr>
+        <w:autoSpaceDE w:val="0"/>
+        <w:autoSpaceDN w:val="0"/>
+        <w:adjustRightInd w:val="0"/>
+        <w:spacing w:after="0" w:line="240" w:lineRule="auto"/>
+        <w:rPr>
+          <w:rFonts w:ascii="Consolas" w:hAnsi="Consolas" w:cs="Consolas"/>
+          <w:sz w:val="20"/>
+          <w:szCs w:val="20"/>
+        </w:rPr>
+      </w:pPr>
+      <w:r>
+        <w:rPr>
+          <w:rFonts w:ascii="Consolas" w:hAnsi="Consolas" w:cs="Consolas"/>
+          <w:color w:val="000000"/>
+          <w:sz w:val="20"/>
+          <w:szCs w:val="20"/>
+        </w:rPr>
+        <w:t xml:space="preserve">        </w:t>
+      </w:r>
+      <w:r>
+        <w:rPr>
+          <w:rFonts w:ascii="Consolas" w:hAnsi="Consolas" w:cs="Consolas"/>
+          <w:color w:val="3F7F5F"/>
+          <w:sz w:val="20"/>
+          <w:szCs w:val="20"/>
+        </w:rPr>
+        <w:t xml:space="preserve">// </w:t>
+      </w:r>
+      <w:r>
+        <w:rPr>
+          <w:rFonts w:ascii="Consolas" w:hAnsi="Consolas" w:cs="Consolas"/>
+          <w:color w:val="3F7F5F"/>
+          <w:sz w:val="20"/>
+          <w:szCs w:val="20"/>
+          <w:u w:val="single"/>
+        </w:rPr>
+        <w:t>Damos</w:t>
+      </w:r>
+      <w:r>
+        <w:rPr>
+          <w:rFonts w:ascii="Consolas" w:hAnsi="Consolas" w:cs="Consolas"/>
+          <w:color w:val="3F7F5F"/>
+          <w:sz w:val="20"/>
+          <w:szCs w:val="20"/>
+        </w:rPr>
+        <w:t xml:space="preserve"> el </w:t>
+      </w:r>
+      <w:r>
+        <w:rPr>
+          <w:rFonts w:ascii="Consolas" w:hAnsi="Consolas" w:cs="Consolas"/>
+          <w:color w:val="3F7F5F"/>
+          <w:sz w:val="20"/>
+          <w:szCs w:val="20"/>
+          <w:u w:val="single"/>
+        </w:rPr>
+        <w:t>paso</w:t>
+      </w:r>
+      <w:r>
+        <w:rPr>
+          <w:rFonts w:ascii="Consolas" w:hAnsi="Consolas" w:cs="Consolas"/>
+          <w:color w:val="3F7F5F"/>
+          <w:sz w:val="20"/>
+          <w:szCs w:val="20"/>
+        </w:rPr>
+        <w:t xml:space="preserve"> </w:t>
+      </w:r>
+      <w:r>
+        <w:rPr>
+          <w:rFonts w:ascii="Consolas" w:hAnsi="Consolas" w:cs="Consolas"/>
+          <w:color w:val="3F7F5F"/>
+          <w:sz w:val="20"/>
+          <w:szCs w:val="20"/>
+          <w:u w:val="single"/>
+        </w:rPr>
+        <w:t>siguiente</w:t>
+      </w:r>
+    </w:p>
+    <w:p>
+      <w:pPr>
+        <w:autoSpaceDE w:val="0"/>
+        <w:autoSpaceDN w:val="0"/>
+        <w:adjustRightInd w:val="0"/>
+        <w:spacing w:after="0" w:line="240" w:lineRule="auto"/>
+        <w:rPr>
+          <w:rFonts w:ascii="Consolas" w:hAnsi="Consolas" w:cs="Consolas"/>
+          <w:sz w:val="20"/>
+          <w:szCs w:val="20"/>
+        </w:rPr>
+      </w:pPr>
+      <w:r>
+        <w:rPr>
+          <w:rFonts w:ascii="Consolas" w:hAnsi="Consolas" w:cs="Consolas"/>
+          <w:color w:val="000000"/>
+          <w:sz w:val="20"/>
+          <w:szCs w:val="20"/>
+        </w:rPr>
+        <w:t xml:space="preserve">        </w:t>
+      </w:r>
+      <w:proofErr w:type="spellStart"/>
+      <w:proofErr w:type="gramStart"/>
+      <w:r>
+        <w:rPr>
+          <w:rFonts w:ascii="Consolas" w:hAnsi="Consolas" w:cs="Consolas"/>
+          <w:b/>
+          <w:bCs/>
+          <w:color w:val="7F0055"/>
+          <w:sz w:val="20"/>
+          <w:szCs w:val="20"/>
+        </w:rPr>
         <w:t>for</w:t>
       </w:r>
       <w:proofErr w:type="spellEnd"/>
@@ -36672,595 +36825,6 @@
         </w:rPr>
         <w:t>TIMER0_BASE,TIMER_A,IntTimer);</w:t>
       </w:r>
-    </w:p>
-    <w:p>
-      <w:pPr>
-        <w:autoSpaceDE w:val="0"/>
-        <w:autoSpaceDN w:val="0"/>
-        <w:adjustRightInd w:val="0"/>
-        <w:spacing w:after="0" w:line="240" w:lineRule="auto"/>
-        <w:rPr>
-          <w:rFonts w:ascii="Consolas" w:hAnsi="Consolas" w:cs="Consolas"/>
-          <w:sz w:val="20"/>
-          <w:szCs w:val="20"/>
-        </w:rPr>
-      </w:pPr>
-    </w:p>
-    <w:p>
-      <w:pPr>
-        <w:autoSpaceDE w:val="0"/>
-        <w:autoSpaceDN w:val="0"/>
-        <w:adjustRightInd w:val="0"/>
-        <w:spacing w:after="0" w:line="240" w:lineRule="auto"/>
-        <w:rPr>
-          <w:rFonts w:ascii="Consolas" w:hAnsi="Consolas" w:cs="Consolas"/>
-          <w:sz w:val="20"/>
-          <w:szCs w:val="20"/>
-        </w:rPr>
-      </w:pPr>
-      <w:r>
-        <w:rPr>
-          <w:rFonts w:ascii="Consolas" w:hAnsi="Consolas" w:cs="Consolas"/>
-          <w:color w:val="000000"/>
-          <w:sz w:val="20"/>
-          <w:szCs w:val="20"/>
-        </w:rPr>
-        <w:t xml:space="preserve">    </w:t>
-      </w:r>
-      <w:proofErr w:type="spellStart"/>
-      <w:proofErr w:type="gramStart"/>
-      <w:r>
-        <w:rPr>
-          <w:rFonts w:ascii="Consolas" w:hAnsi="Consolas" w:cs="Consolas"/>
-          <w:b/>
-          <w:bCs/>
-          <w:color w:val="642880"/>
-          <w:sz w:val="20"/>
-          <w:szCs w:val="20"/>
-        </w:rPr>
-        <w:t>IntEnable</w:t>
-      </w:r>
-      <w:proofErr w:type="spellEnd"/>
-      <w:r>
-        <w:rPr>
-          <w:rFonts w:ascii="Consolas" w:hAnsi="Consolas" w:cs="Consolas"/>
-          <w:color w:val="000000"/>
-          <w:sz w:val="20"/>
-          <w:szCs w:val="20"/>
-        </w:rPr>
-        <w:t>(</w:t>
-      </w:r>
-      <w:proofErr w:type="gramEnd"/>
-      <w:r>
-        <w:rPr>
-          <w:rFonts w:ascii="Consolas" w:hAnsi="Consolas" w:cs="Consolas"/>
-          <w:color w:val="000000"/>
-          <w:sz w:val="20"/>
-          <w:szCs w:val="20"/>
-        </w:rPr>
-        <w:t xml:space="preserve">INT_TIMER0A); </w:t>
-      </w:r>
-      <w:r>
-        <w:rPr>
-          <w:rFonts w:ascii="Consolas" w:hAnsi="Consolas" w:cs="Consolas"/>
-          <w:color w:val="3F7F5F"/>
-          <w:sz w:val="20"/>
-          <w:szCs w:val="20"/>
-        </w:rPr>
-        <w:t>//</w:t>
-      </w:r>
-      <w:r>
-        <w:rPr>
-          <w:rFonts w:ascii="Consolas" w:hAnsi="Consolas" w:cs="Consolas"/>
-          <w:color w:val="3F7F5F"/>
-          <w:sz w:val="20"/>
-          <w:szCs w:val="20"/>
-          <w:u w:val="single"/>
-        </w:rPr>
-        <w:t>Habilitar</w:t>
-      </w:r>
-      <w:r>
-        <w:rPr>
-          <w:rFonts w:ascii="Consolas" w:hAnsi="Consolas" w:cs="Consolas"/>
-          <w:color w:val="3F7F5F"/>
-          <w:sz w:val="20"/>
-          <w:szCs w:val="20"/>
-        </w:rPr>
-        <w:t xml:space="preserve"> </w:t>
-      </w:r>
-      <w:r>
-        <w:rPr>
-          <w:rFonts w:ascii="Consolas" w:hAnsi="Consolas" w:cs="Consolas"/>
-          <w:color w:val="3F7F5F"/>
-          <w:sz w:val="20"/>
-          <w:szCs w:val="20"/>
-          <w:u w:val="single"/>
-        </w:rPr>
-        <w:t>las</w:t>
-      </w:r>
-      <w:r>
-        <w:rPr>
-          <w:rFonts w:ascii="Consolas" w:hAnsi="Consolas" w:cs="Consolas"/>
-          <w:color w:val="3F7F5F"/>
-          <w:sz w:val="20"/>
-          <w:szCs w:val="20"/>
-        </w:rPr>
-        <w:t xml:space="preserve"> </w:t>
-      </w:r>
-      <w:r>
-        <w:rPr>
-          <w:rFonts w:ascii="Consolas" w:hAnsi="Consolas" w:cs="Consolas"/>
-          <w:color w:val="3F7F5F"/>
-          <w:sz w:val="20"/>
-          <w:szCs w:val="20"/>
-          <w:u w:val="single"/>
-        </w:rPr>
-        <w:t>interrupciones</w:t>
-      </w:r>
-      <w:r>
-        <w:rPr>
-          <w:rFonts w:ascii="Consolas" w:hAnsi="Consolas" w:cs="Consolas"/>
-          <w:color w:val="3F7F5F"/>
-          <w:sz w:val="20"/>
-          <w:szCs w:val="20"/>
-        </w:rPr>
-        <w:t xml:space="preserve"> </w:t>
-      </w:r>
-      <w:r>
-        <w:rPr>
-          <w:rFonts w:ascii="Consolas" w:hAnsi="Consolas" w:cs="Consolas"/>
-          <w:color w:val="3F7F5F"/>
-          <w:sz w:val="20"/>
-          <w:szCs w:val="20"/>
-          <w:u w:val="single"/>
-        </w:rPr>
-        <w:t>globales</w:t>
-      </w:r>
-      <w:r>
-        <w:rPr>
-          <w:rFonts w:ascii="Consolas" w:hAnsi="Consolas" w:cs="Consolas"/>
-          <w:color w:val="3F7F5F"/>
-          <w:sz w:val="20"/>
-          <w:szCs w:val="20"/>
-        </w:rPr>
-        <w:t xml:space="preserve"> </w:t>
-      </w:r>
-      <w:r>
-        <w:rPr>
-          <w:rFonts w:ascii="Consolas" w:hAnsi="Consolas" w:cs="Consolas"/>
-          <w:color w:val="3F7F5F"/>
-          <w:sz w:val="20"/>
-          <w:szCs w:val="20"/>
-          <w:u w:val="single"/>
-        </w:rPr>
-        <w:t>de</w:t>
-      </w:r>
-      <w:r>
-        <w:rPr>
-          <w:rFonts w:ascii="Consolas" w:hAnsi="Consolas" w:cs="Consolas"/>
-          <w:color w:val="3F7F5F"/>
-          <w:sz w:val="20"/>
-          <w:szCs w:val="20"/>
-        </w:rPr>
-        <w:t xml:space="preserve"> </w:t>
-      </w:r>
-      <w:r>
-        <w:rPr>
-          <w:rFonts w:ascii="Consolas" w:hAnsi="Consolas" w:cs="Consolas"/>
-          <w:color w:val="3F7F5F"/>
-          <w:sz w:val="20"/>
-          <w:szCs w:val="20"/>
-          <w:u w:val="single"/>
-        </w:rPr>
-        <w:t>los</w:t>
-      </w:r>
-      <w:r>
-        <w:rPr>
-          <w:rFonts w:ascii="Consolas" w:hAnsi="Consolas" w:cs="Consolas"/>
-          <w:color w:val="3F7F5F"/>
-          <w:sz w:val="20"/>
-          <w:szCs w:val="20"/>
-        </w:rPr>
-        <w:t xml:space="preserve"> </w:t>
-      </w:r>
-      <w:proofErr w:type="spellStart"/>
-      <w:r>
-        <w:rPr>
-          <w:rFonts w:ascii="Consolas" w:hAnsi="Consolas" w:cs="Consolas"/>
-          <w:color w:val="3F7F5F"/>
-          <w:sz w:val="20"/>
-          <w:szCs w:val="20"/>
-        </w:rPr>
-        <w:t>timers</w:t>
-      </w:r>
-      <w:proofErr w:type="spellEnd"/>
-    </w:p>
-    <w:p>
-      <w:pPr>
-        <w:autoSpaceDE w:val="0"/>
-        <w:autoSpaceDN w:val="0"/>
-        <w:adjustRightInd w:val="0"/>
-        <w:spacing w:after="0" w:line="240" w:lineRule="auto"/>
-        <w:rPr>
-          <w:rFonts w:ascii="Consolas" w:hAnsi="Consolas" w:cs="Consolas"/>
-          <w:sz w:val="20"/>
-          <w:szCs w:val="20"/>
-        </w:rPr>
-      </w:pPr>
-    </w:p>
-    <w:p>
-      <w:pPr>
-        <w:autoSpaceDE w:val="0"/>
-        <w:autoSpaceDN w:val="0"/>
-        <w:adjustRightInd w:val="0"/>
-        <w:spacing w:after="0" w:line="240" w:lineRule="auto"/>
-        <w:rPr>
-          <w:rFonts w:ascii="Consolas" w:hAnsi="Consolas" w:cs="Consolas"/>
-          <w:sz w:val="20"/>
-          <w:szCs w:val="20"/>
-        </w:rPr>
-      </w:pPr>
-      <w:r>
-        <w:rPr>
-          <w:rFonts w:ascii="Consolas" w:hAnsi="Consolas" w:cs="Consolas"/>
-          <w:color w:val="000000"/>
-          <w:sz w:val="20"/>
-          <w:szCs w:val="20"/>
-        </w:rPr>
-        <w:t xml:space="preserve">    </w:t>
-      </w:r>
-      <w:proofErr w:type="spellStart"/>
-      <w:proofErr w:type="gramStart"/>
-      <w:r>
-        <w:rPr>
-          <w:rFonts w:ascii="Consolas" w:hAnsi="Consolas" w:cs="Consolas"/>
-          <w:b/>
-          <w:bCs/>
-          <w:color w:val="642880"/>
-          <w:sz w:val="20"/>
-          <w:szCs w:val="20"/>
-        </w:rPr>
-        <w:t>TimerIntEnable</w:t>
-      </w:r>
-      <w:proofErr w:type="spellEnd"/>
-      <w:r>
-        <w:rPr>
-          <w:rFonts w:ascii="Consolas" w:hAnsi="Consolas" w:cs="Consolas"/>
-          <w:color w:val="000000"/>
-          <w:sz w:val="20"/>
-          <w:szCs w:val="20"/>
-        </w:rPr>
-        <w:t>(</w:t>
-      </w:r>
-      <w:proofErr w:type="gramEnd"/>
-      <w:r>
-        <w:rPr>
-          <w:rFonts w:ascii="Consolas" w:hAnsi="Consolas" w:cs="Consolas"/>
-          <w:color w:val="000000"/>
-          <w:sz w:val="20"/>
-          <w:szCs w:val="20"/>
-        </w:rPr>
-        <w:t xml:space="preserve">TIMER0_BASE, TIMER_TIMA_TIMEOUT);    </w:t>
-      </w:r>
-      <w:r>
-        <w:rPr>
-          <w:rFonts w:ascii="Consolas" w:hAnsi="Consolas" w:cs="Consolas"/>
-          <w:color w:val="3F7F5F"/>
-          <w:sz w:val="20"/>
-          <w:szCs w:val="20"/>
-        </w:rPr>
-        <w:t xml:space="preserve">// </w:t>
-      </w:r>
-      <w:r>
-        <w:rPr>
-          <w:rFonts w:ascii="Consolas" w:hAnsi="Consolas" w:cs="Consolas"/>
-          <w:color w:val="3F7F5F"/>
-          <w:sz w:val="20"/>
-          <w:szCs w:val="20"/>
-          <w:u w:val="single"/>
-        </w:rPr>
-        <w:t>Habilitar</w:t>
-      </w:r>
-      <w:r>
-        <w:rPr>
-          <w:rFonts w:ascii="Consolas" w:hAnsi="Consolas" w:cs="Consolas"/>
-          <w:color w:val="3F7F5F"/>
-          <w:sz w:val="20"/>
-          <w:szCs w:val="20"/>
-        </w:rPr>
-        <w:t xml:space="preserve"> </w:t>
-      </w:r>
-      <w:r>
-        <w:rPr>
-          <w:rFonts w:ascii="Consolas" w:hAnsi="Consolas" w:cs="Consolas"/>
-          <w:color w:val="3F7F5F"/>
-          <w:sz w:val="20"/>
-          <w:szCs w:val="20"/>
-          <w:u w:val="single"/>
-        </w:rPr>
-        <w:t>las</w:t>
-      </w:r>
-      <w:r>
-        <w:rPr>
-          <w:rFonts w:ascii="Consolas" w:hAnsi="Consolas" w:cs="Consolas"/>
-          <w:color w:val="3F7F5F"/>
-          <w:sz w:val="20"/>
-          <w:szCs w:val="20"/>
-        </w:rPr>
-        <w:t xml:space="preserve"> </w:t>
-      </w:r>
-      <w:r>
-        <w:rPr>
-          <w:rFonts w:ascii="Consolas" w:hAnsi="Consolas" w:cs="Consolas"/>
-          <w:color w:val="3F7F5F"/>
-          <w:sz w:val="20"/>
-          <w:szCs w:val="20"/>
-          <w:u w:val="single"/>
-        </w:rPr>
-        <w:t>interrupciones</w:t>
-      </w:r>
-      <w:r>
-        <w:rPr>
-          <w:rFonts w:ascii="Consolas" w:hAnsi="Consolas" w:cs="Consolas"/>
-          <w:color w:val="3F7F5F"/>
-          <w:sz w:val="20"/>
-          <w:szCs w:val="20"/>
-        </w:rPr>
-        <w:t xml:space="preserve"> </w:t>
-      </w:r>
-      <w:r>
-        <w:rPr>
-          <w:rFonts w:ascii="Consolas" w:hAnsi="Consolas" w:cs="Consolas"/>
-          <w:color w:val="3F7F5F"/>
-          <w:sz w:val="20"/>
-          <w:szCs w:val="20"/>
-          <w:u w:val="single"/>
-        </w:rPr>
-        <w:t>de</w:t>
-      </w:r>
-      <w:r>
-        <w:rPr>
-          <w:rFonts w:ascii="Consolas" w:hAnsi="Consolas" w:cs="Consolas"/>
-          <w:color w:val="3F7F5F"/>
-          <w:sz w:val="20"/>
-          <w:szCs w:val="20"/>
-        </w:rPr>
-        <w:t xml:space="preserve"> </w:t>
-      </w:r>
-      <w:proofErr w:type="spellStart"/>
-      <w:r>
-        <w:rPr>
-          <w:rFonts w:ascii="Consolas" w:hAnsi="Consolas" w:cs="Consolas"/>
-          <w:color w:val="3F7F5F"/>
-          <w:sz w:val="20"/>
-          <w:szCs w:val="20"/>
-        </w:rPr>
-        <w:t>timeout</w:t>
-      </w:r>
-      <w:proofErr w:type="spellEnd"/>
-    </w:p>
-    <w:p>
-      <w:pPr>
-        <w:autoSpaceDE w:val="0"/>
-        <w:autoSpaceDN w:val="0"/>
-        <w:adjustRightInd w:val="0"/>
-        <w:spacing w:after="0" w:line="240" w:lineRule="auto"/>
-        <w:rPr>
-          <w:rFonts w:ascii="Consolas" w:hAnsi="Consolas" w:cs="Consolas"/>
-          <w:sz w:val="20"/>
-          <w:szCs w:val="20"/>
-        </w:rPr>
-      </w:pPr>
-      <w:r>
-        <w:rPr>
-          <w:rFonts w:ascii="Consolas" w:hAnsi="Consolas" w:cs="Consolas"/>
-          <w:color w:val="000000"/>
-          <w:sz w:val="20"/>
-          <w:szCs w:val="20"/>
-        </w:rPr>
-        <w:t xml:space="preserve">    </w:t>
-      </w:r>
-      <w:proofErr w:type="spellStart"/>
-      <w:proofErr w:type="gramStart"/>
-      <w:r>
-        <w:rPr>
-          <w:rFonts w:ascii="Consolas" w:hAnsi="Consolas" w:cs="Consolas"/>
-          <w:b/>
-          <w:bCs/>
-          <w:color w:val="642880"/>
-          <w:sz w:val="20"/>
-          <w:szCs w:val="20"/>
-        </w:rPr>
-        <w:t>IntMasterEnable</w:t>
-      </w:r>
-      <w:proofErr w:type="spellEnd"/>
-      <w:r>
-        <w:rPr>
-          <w:rFonts w:ascii="Consolas" w:hAnsi="Consolas" w:cs="Consolas"/>
-          <w:color w:val="000000"/>
-          <w:sz w:val="20"/>
-          <w:szCs w:val="20"/>
-        </w:rPr>
-        <w:t>(</w:t>
-      </w:r>
-      <w:proofErr w:type="gramEnd"/>
-      <w:r>
-        <w:rPr>
-          <w:rFonts w:ascii="Consolas" w:hAnsi="Consolas" w:cs="Consolas"/>
-          <w:color w:val="000000"/>
-          <w:sz w:val="20"/>
-          <w:szCs w:val="20"/>
-        </w:rPr>
-        <w:t xml:space="preserve">);  </w:t>
-      </w:r>
-      <w:r>
-        <w:rPr>
-          <w:rFonts w:ascii="Consolas" w:hAnsi="Consolas" w:cs="Consolas"/>
-          <w:color w:val="3F7F5F"/>
-          <w:sz w:val="20"/>
-          <w:szCs w:val="20"/>
-        </w:rPr>
-        <w:t>//</w:t>
-      </w:r>
-      <w:proofErr w:type="spellStart"/>
-      <w:r>
-        <w:rPr>
-          <w:rFonts w:ascii="Consolas" w:hAnsi="Consolas" w:cs="Consolas"/>
-          <w:color w:val="3F7F5F"/>
-          <w:sz w:val="20"/>
-          <w:szCs w:val="20"/>
-          <w:u w:val="single"/>
-        </w:rPr>
-        <w:t>Habilitacion</w:t>
-      </w:r>
-      <w:proofErr w:type="spellEnd"/>
-      <w:r>
-        <w:rPr>
-          <w:rFonts w:ascii="Consolas" w:hAnsi="Consolas" w:cs="Consolas"/>
-          <w:color w:val="3F7F5F"/>
-          <w:sz w:val="20"/>
-          <w:szCs w:val="20"/>
-        </w:rPr>
-        <w:t xml:space="preserve"> global </w:t>
-      </w:r>
-      <w:r>
-        <w:rPr>
-          <w:rFonts w:ascii="Consolas" w:hAnsi="Consolas" w:cs="Consolas"/>
-          <w:color w:val="3F7F5F"/>
-          <w:sz w:val="20"/>
-          <w:szCs w:val="20"/>
-          <w:u w:val="single"/>
-        </w:rPr>
-        <w:t>de</w:t>
-      </w:r>
-      <w:r>
-        <w:rPr>
-          <w:rFonts w:ascii="Consolas" w:hAnsi="Consolas" w:cs="Consolas"/>
-          <w:color w:val="3F7F5F"/>
-          <w:sz w:val="20"/>
-          <w:szCs w:val="20"/>
-        </w:rPr>
-        <w:t xml:space="preserve"> </w:t>
-      </w:r>
-      <w:r>
-        <w:rPr>
-          <w:rFonts w:ascii="Consolas" w:hAnsi="Consolas" w:cs="Consolas"/>
-          <w:color w:val="3F7F5F"/>
-          <w:sz w:val="20"/>
-          <w:szCs w:val="20"/>
-          <w:u w:val="single"/>
-        </w:rPr>
-        <w:t>interrupciones</w:t>
-      </w:r>
-    </w:p>
-    <w:p>
-      <w:pPr>
-        <w:autoSpaceDE w:val="0"/>
-        <w:autoSpaceDN w:val="0"/>
-        <w:adjustRightInd w:val="0"/>
-        <w:spacing w:after="0" w:line="240" w:lineRule="auto"/>
-        <w:rPr>
-          <w:rFonts w:ascii="Consolas" w:hAnsi="Consolas" w:cs="Consolas"/>
-          <w:sz w:val="20"/>
-          <w:szCs w:val="20"/>
-        </w:rPr>
-      </w:pPr>
-    </w:p>
-    <w:p>
-      <w:pPr>
-        <w:autoSpaceDE w:val="0"/>
-        <w:autoSpaceDN w:val="0"/>
-        <w:adjustRightInd w:val="0"/>
-        <w:spacing w:after="0" w:line="240" w:lineRule="auto"/>
-        <w:rPr>
-          <w:rFonts w:ascii="Consolas" w:hAnsi="Consolas" w:cs="Consolas"/>
-          <w:sz w:val="20"/>
-          <w:szCs w:val="20"/>
-        </w:rPr>
-      </w:pPr>
-      <w:r>
-        <w:rPr>
-          <w:rFonts w:ascii="Consolas" w:hAnsi="Consolas" w:cs="Consolas"/>
-          <w:color w:val="000000"/>
-          <w:sz w:val="20"/>
-          <w:szCs w:val="20"/>
-        </w:rPr>
-        <w:t xml:space="preserve">    </w:t>
-      </w:r>
-      <w:proofErr w:type="spellStart"/>
-      <w:proofErr w:type="gramStart"/>
-      <w:r>
-        <w:rPr>
-          <w:rFonts w:ascii="Consolas" w:hAnsi="Consolas" w:cs="Consolas"/>
-          <w:b/>
-          <w:bCs/>
-          <w:color w:val="642880"/>
-          <w:sz w:val="20"/>
-          <w:szCs w:val="20"/>
-        </w:rPr>
-        <w:t>TimerEnable</w:t>
-      </w:r>
-      <w:proofErr w:type="spellEnd"/>
-      <w:r>
-        <w:rPr>
-          <w:rFonts w:ascii="Consolas" w:hAnsi="Consolas" w:cs="Consolas"/>
-          <w:color w:val="000000"/>
-          <w:sz w:val="20"/>
-          <w:szCs w:val="20"/>
-        </w:rPr>
-        <w:t>(</w:t>
-      </w:r>
-      <w:proofErr w:type="gramEnd"/>
-      <w:r>
-        <w:rPr>
-          <w:rFonts w:ascii="Consolas" w:hAnsi="Consolas" w:cs="Consolas"/>
-          <w:color w:val="000000"/>
-          <w:sz w:val="20"/>
-          <w:szCs w:val="20"/>
-        </w:rPr>
-        <w:t xml:space="preserve">TIMER0_BASE, TIMER_A);  </w:t>
-      </w:r>
-      <w:r>
-        <w:rPr>
-          <w:rFonts w:ascii="Consolas" w:hAnsi="Consolas" w:cs="Consolas"/>
-          <w:color w:val="3F7F5F"/>
-          <w:sz w:val="20"/>
-          <w:szCs w:val="20"/>
-        </w:rPr>
-        <w:t>//</w:t>
-      </w:r>
-      <w:r>
-        <w:rPr>
-          <w:rFonts w:ascii="Consolas" w:hAnsi="Consolas" w:cs="Consolas"/>
-          <w:color w:val="3F7F5F"/>
-          <w:sz w:val="20"/>
-          <w:szCs w:val="20"/>
-          <w:u w:val="single"/>
-        </w:rPr>
-        <w:t>Habilitar</w:t>
-      </w:r>
-      <w:r>
-        <w:rPr>
-          <w:rFonts w:ascii="Consolas" w:hAnsi="Consolas" w:cs="Consolas"/>
-          <w:color w:val="3F7F5F"/>
-          <w:sz w:val="20"/>
-          <w:szCs w:val="20"/>
-        </w:rPr>
-        <w:t xml:space="preserve"> Timer0, 1, 2A y 2B</w:t>
-      </w:r>
-    </w:p>
-    <w:p>
-      <w:pPr>
-        <w:autoSpaceDE w:val="0"/>
-        <w:autoSpaceDN w:val="0"/>
-        <w:adjustRightInd w:val="0"/>
-        <w:spacing w:after="0" w:line="240" w:lineRule="auto"/>
-        <w:rPr>
-          <w:rFonts w:ascii="Consolas" w:hAnsi="Consolas" w:cs="Consolas"/>
-          <w:sz w:val="20"/>
-          <w:szCs w:val="20"/>
-        </w:rPr>
-      </w:pPr>
     </w:p>
     <w:p>
       <w:pPr>
@@ -37300,16 +36864,16 @@
         <mc:AlternateContent>
           <mc:Choice Requires="wps">
             <w:drawing>
-              <wp:anchor distT="0" distB="0" distL="114300" distR="114300" simplePos="0" relativeHeight="251700224" behindDoc="1" locked="0" layoutInCell="1" allowOverlap="1" wp14:anchorId="31D34DF7" wp14:editId="1262C6FD">
+              <wp:anchor distT="0" distB="0" distL="114300" distR="114300" simplePos="0" relativeHeight="251700224" behindDoc="1" locked="0" layoutInCell="1" allowOverlap="1" wp14:anchorId="31D34DF7" wp14:editId="4A7C2B29">
                 <wp:simplePos x="0" y="0"/>
                 <wp:positionH relativeFrom="margin">
                   <wp:align>center</wp:align>
                 </wp:positionH>
                 <wp:positionV relativeFrom="paragraph">
-                  <wp:posOffset>-161925</wp:posOffset>
+                  <wp:posOffset>-155260</wp:posOffset>
                 </wp:positionV>
-                <wp:extent cx="5823585" cy="3924300"/>
-                <wp:effectExtent l="76200" t="76200" r="139065" b="133350"/>
+                <wp:extent cx="5823585" cy="5331663"/>
+                <wp:effectExtent l="76200" t="76200" r="139065" b="135890"/>
                 <wp:wrapNone/>
                 <wp:docPr id="15" name="Rectángulo 15"/>
                 <wp:cNvGraphicFramePr/>
@@ -37320,7 +36884,7 @@
                       <wps:spPr>
                         <a:xfrm>
                           <a:off x="0" y="0"/>
-                          <a:ext cx="5823585" cy="3924300"/>
+                          <a:ext cx="5823585" cy="5331663"/>
                         </a:xfrm>
                         <a:prstGeom prst="rect">
                           <a:avLst/>
@@ -37405,7 +36969,7 @@
           </mc:Choice>
           <mc:Fallback>
             <w:pict>
-              <v:rect w14:anchorId="31D34DF7" id="Rectángulo 15" o:spid="_x0000_s1038" style="position:absolute;margin-left:0;margin-top:-12.75pt;width:458.55pt;height:309pt;z-index:-251616256;visibility:visible;mso-wrap-style:square;mso-width-percent:0;mso-height-percent:0;mso-wrap-distance-left:9pt;mso-wrap-distance-top:0;mso-wrap-distance-right:9pt;mso-wrap-distance-bottom:0;mso-position-horizontal:center;mso-position-horizontal-relative:margin;mso-position-vertical:absolute;mso-position-vertical-relative:text;mso-width-percent:0;mso-height-percent:0;mso-width-relative:margin;mso-height-relative:margin;v-text-anchor:middle" o:gfxdata="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" fillcolor="#f2f2f2 [3052]" strokecolor="#538135 [2409]" strokeweight="1pt">
+              <v:rect w14:anchorId="31D34DF7" id="Rectángulo 15" o:spid="_x0000_s1038" style="position:absolute;margin-left:0;margin-top:-12.25pt;width:458.55pt;height:419.8pt;z-index:-251616256;visibility:visible;mso-wrap-style:square;mso-width-percent:0;mso-height-percent:0;mso-wrap-distance-left:9pt;mso-wrap-distance-top:0;mso-wrap-distance-right:9pt;mso-wrap-distance-bottom:0;mso-position-horizontal:center;mso-position-horizontal-relative:margin;mso-position-vertical:absolute;mso-position-vertical-relative:text;mso-width-percent:0;mso-height-percent:0;mso-width-relative:margin;mso-height-relative:margin;v-text-anchor:middle" o:gfxdata="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" fillcolor="#f2f2f2 [3052]" strokecolor="#538135 [2409]" strokeweight="1pt">
                 <v:shadow on="t" color="black" opacity="26214f" origin="-.5,-.5" offset=".74836mm,.74836mm"/>
                 <v:textbox>
                   <w:txbxContent>
@@ -37451,6 +37015,595 @@
           <w:sz w:val="20"/>
           <w:szCs w:val="20"/>
         </w:rPr>
+        <w:t>IntEnable</w:t>
+      </w:r>
+      <w:proofErr w:type="spellEnd"/>
+      <w:r>
+        <w:rPr>
+          <w:rFonts w:ascii="Consolas" w:hAnsi="Consolas" w:cs="Consolas"/>
+          <w:color w:val="000000"/>
+          <w:sz w:val="20"/>
+          <w:szCs w:val="20"/>
+        </w:rPr>
+        <w:t>(</w:t>
+      </w:r>
+      <w:proofErr w:type="gramEnd"/>
+      <w:r>
+        <w:rPr>
+          <w:rFonts w:ascii="Consolas" w:hAnsi="Consolas" w:cs="Consolas"/>
+          <w:color w:val="000000"/>
+          <w:sz w:val="20"/>
+          <w:szCs w:val="20"/>
+        </w:rPr>
+        <w:t xml:space="preserve">INT_TIMER0A); </w:t>
+      </w:r>
+      <w:r>
+        <w:rPr>
+          <w:rFonts w:ascii="Consolas" w:hAnsi="Consolas" w:cs="Consolas"/>
+          <w:color w:val="3F7F5F"/>
+          <w:sz w:val="20"/>
+          <w:szCs w:val="20"/>
+        </w:rPr>
+        <w:t>//</w:t>
+      </w:r>
+      <w:r>
+        <w:rPr>
+          <w:rFonts w:ascii="Consolas" w:hAnsi="Consolas" w:cs="Consolas"/>
+          <w:color w:val="3F7F5F"/>
+          <w:sz w:val="20"/>
+          <w:szCs w:val="20"/>
+          <w:u w:val="single"/>
+        </w:rPr>
+        <w:t>Habilitar</w:t>
+      </w:r>
+      <w:r>
+        <w:rPr>
+          <w:rFonts w:ascii="Consolas" w:hAnsi="Consolas" w:cs="Consolas"/>
+          <w:color w:val="3F7F5F"/>
+          <w:sz w:val="20"/>
+          <w:szCs w:val="20"/>
+        </w:rPr>
+        <w:t xml:space="preserve"> </w:t>
+      </w:r>
+      <w:r>
+        <w:rPr>
+          <w:rFonts w:ascii="Consolas" w:hAnsi="Consolas" w:cs="Consolas"/>
+          <w:color w:val="3F7F5F"/>
+          <w:sz w:val="20"/>
+          <w:szCs w:val="20"/>
+          <w:u w:val="single"/>
+        </w:rPr>
+        <w:t>las</w:t>
+      </w:r>
+      <w:r>
+        <w:rPr>
+          <w:rFonts w:ascii="Consolas" w:hAnsi="Consolas" w:cs="Consolas"/>
+          <w:color w:val="3F7F5F"/>
+          <w:sz w:val="20"/>
+          <w:szCs w:val="20"/>
+        </w:rPr>
+        <w:t xml:space="preserve"> </w:t>
+      </w:r>
+      <w:r>
+        <w:rPr>
+          <w:rFonts w:ascii="Consolas" w:hAnsi="Consolas" w:cs="Consolas"/>
+          <w:color w:val="3F7F5F"/>
+          <w:sz w:val="20"/>
+          <w:szCs w:val="20"/>
+          <w:u w:val="single"/>
+        </w:rPr>
+        <w:t>interrupciones</w:t>
+      </w:r>
+      <w:r>
+        <w:rPr>
+          <w:rFonts w:ascii="Consolas" w:hAnsi="Consolas" w:cs="Consolas"/>
+          <w:color w:val="3F7F5F"/>
+          <w:sz w:val="20"/>
+          <w:szCs w:val="20"/>
+        </w:rPr>
+        <w:t xml:space="preserve"> </w:t>
+      </w:r>
+      <w:r>
+        <w:rPr>
+          <w:rFonts w:ascii="Consolas" w:hAnsi="Consolas" w:cs="Consolas"/>
+          <w:color w:val="3F7F5F"/>
+          <w:sz w:val="20"/>
+          <w:szCs w:val="20"/>
+          <w:u w:val="single"/>
+        </w:rPr>
+        <w:t>globales</w:t>
+      </w:r>
+      <w:r>
+        <w:rPr>
+          <w:rFonts w:ascii="Consolas" w:hAnsi="Consolas" w:cs="Consolas"/>
+          <w:color w:val="3F7F5F"/>
+          <w:sz w:val="20"/>
+          <w:szCs w:val="20"/>
+        </w:rPr>
+        <w:t xml:space="preserve"> </w:t>
+      </w:r>
+      <w:r>
+        <w:rPr>
+          <w:rFonts w:ascii="Consolas" w:hAnsi="Consolas" w:cs="Consolas"/>
+          <w:color w:val="3F7F5F"/>
+          <w:sz w:val="20"/>
+          <w:szCs w:val="20"/>
+          <w:u w:val="single"/>
+        </w:rPr>
+        <w:t>de</w:t>
+      </w:r>
+      <w:r>
+        <w:rPr>
+          <w:rFonts w:ascii="Consolas" w:hAnsi="Consolas" w:cs="Consolas"/>
+          <w:color w:val="3F7F5F"/>
+          <w:sz w:val="20"/>
+          <w:szCs w:val="20"/>
+        </w:rPr>
+        <w:t xml:space="preserve"> </w:t>
+      </w:r>
+      <w:r>
+        <w:rPr>
+          <w:rFonts w:ascii="Consolas" w:hAnsi="Consolas" w:cs="Consolas"/>
+          <w:color w:val="3F7F5F"/>
+          <w:sz w:val="20"/>
+          <w:szCs w:val="20"/>
+          <w:u w:val="single"/>
+        </w:rPr>
+        <w:t>los</w:t>
+      </w:r>
+      <w:r>
+        <w:rPr>
+          <w:rFonts w:ascii="Consolas" w:hAnsi="Consolas" w:cs="Consolas"/>
+          <w:color w:val="3F7F5F"/>
+          <w:sz w:val="20"/>
+          <w:szCs w:val="20"/>
+        </w:rPr>
+        <w:t xml:space="preserve"> </w:t>
+      </w:r>
+      <w:proofErr w:type="spellStart"/>
+      <w:r>
+        <w:rPr>
+          <w:rFonts w:ascii="Consolas" w:hAnsi="Consolas" w:cs="Consolas"/>
+          <w:color w:val="3F7F5F"/>
+          <w:sz w:val="20"/>
+          <w:szCs w:val="20"/>
+        </w:rPr>
+        <w:t>timers</w:t>
+      </w:r>
+      <w:proofErr w:type="spellEnd"/>
+    </w:p>
+    <w:p>
+      <w:pPr>
+        <w:autoSpaceDE w:val="0"/>
+        <w:autoSpaceDN w:val="0"/>
+        <w:adjustRightInd w:val="0"/>
+        <w:spacing w:after="0" w:line="240" w:lineRule="auto"/>
+        <w:rPr>
+          <w:rFonts w:ascii="Consolas" w:hAnsi="Consolas" w:cs="Consolas"/>
+          <w:sz w:val="20"/>
+          <w:szCs w:val="20"/>
+        </w:rPr>
+      </w:pPr>
+    </w:p>
+    <w:p>
+      <w:pPr>
+        <w:autoSpaceDE w:val="0"/>
+        <w:autoSpaceDN w:val="0"/>
+        <w:adjustRightInd w:val="0"/>
+        <w:spacing w:after="0" w:line="240" w:lineRule="auto"/>
+        <w:rPr>
+          <w:rFonts w:ascii="Consolas" w:hAnsi="Consolas" w:cs="Consolas"/>
+          <w:sz w:val="20"/>
+          <w:szCs w:val="20"/>
+        </w:rPr>
+      </w:pPr>
+      <w:r>
+        <w:rPr>
+          <w:rFonts w:ascii="Consolas" w:hAnsi="Consolas" w:cs="Consolas"/>
+          <w:color w:val="000000"/>
+          <w:sz w:val="20"/>
+          <w:szCs w:val="20"/>
+        </w:rPr>
+        <w:t xml:space="preserve">    </w:t>
+      </w:r>
+      <w:proofErr w:type="spellStart"/>
+      <w:proofErr w:type="gramStart"/>
+      <w:r>
+        <w:rPr>
+          <w:rFonts w:ascii="Consolas" w:hAnsi="Consolas" w:cs="Consolas"/>
+          <w:b/>
+          <w:bCs/>
+          <w:color w:val="642880"/>
+          <w:sz w:val="20"/>
+          <w:szCs w:val="20"/>
+        </w:rPr>
+        <w:t>TimerIntEnable</w:t>
+      </w:r>
+      <w:proofErr w:type="spellEnd"/>
+      <w:r>
+        <w:rPr>
+          <w:rFonts w:ascii="Consolas" w:hAnsi="Consolas" w:cs="Consolas"/>
+          <w:color w:val="000000"/>
+          <w:sz w:val="20"/>
+          <w:szCs w:val="20"/>
+        </w:rPr>
+        <w:t>(</w:t>
+      </w:r>
+      <w:proofErr w:type="gramEnd"/>
+      <w:r>
+        <w:rPr>
+          <w:rFonts w:ascii="Consolas" w:hAnsi="Consolas" w:cs="Consolas"/>
+          <w:color w:val="000000"/>
+          <w:sz w:val="20"/>
+          <w:szCs w:val="20"/>
+        </w:rPr>
+        <w:t xml:space="preserve">TIMER0_BASE, TIMER_TIMA_TIMEOUT);    </w:t>
+      </w:r>
+      <w:r>
+        <w:rPr>
+          <w:rFonts w:ascii="Consolas" w:hAnsi="Consolas" w:cs="Consolas"/>
+          <w:color w:val="3F7F5F"/>
+          <w:sz w:val="20"/>
+          <w:szCs w:val="20"/>
+        </w:rPr>
+        <w:t xml:space="preserve">// </w:t>
+      </w:r>
+      <w:r>
+        <w:rPr>
+          <w:rFonts w:ascii="Consolas" w:hAnsi="Consolas" w:cs="Consolas"/>
+          <w:color w:val="3F7F5F"/>
+          <w:sz w:val="20"/>
+          <w:szCs w:val="20"/>
+          <w:u w:val="single"/>
+        </w:rPr>
+        <w:t>Habilitar</w:t>
+      </w:r>
+      <w:r>
+        <w:rPr>
+          <w:rFonts w:ascii="Consolas" w:hAnsi="Consolas" w:cs="Consolas"/>
+          <w:color w:val="3F7F5F"/>
+          <w:sz w:val="20"/>
+          <w:szCs w:val="20"/>
+        </w:rPr>
+        <w:t xml:space="preserve"> </w:t>
+      </w:r>
+      <w:r>
+        <w:rPr>
+          <w:rFonts w:ascii="Consolas" w:hAnsi="Consolas" w:cs="Consolas"/>
+          <w:color w:val="3F7F5F"/>
+          <w:sz w:val="20"/>
+          <w:szCs w:val="20"/>
+          <w:u w:val="single"/>
+        </w:rPr>
+        <w:t>las</w:t>
+      </w:r>
+      <w:r>
+        <w:rPr>
+          <w:rFonts w:ascii="Consolas" w:hAnsi="Consolas" w:cs="Consolas"/>
+          <w:color w:val="3F7F5F"/>
+          <w:sz w:val="20"/>
+          <w:szCs w:val="20"/>
+        </w:rPr>
+        <w:t xml:space="preserve"> </w:t>
+      </w:r>
+      <w:r>
+        <w:rPr>
+          <w:rFonts w:ascii="Consolas" w:hAnsi="Consolas" w:cs="Consolas"/>
+          <w:color w:val="3F7F5F"/>
+          <w:sz w:val="20"/>
+          <w:szCs w:val="20"/>
+          <w:u w:val="single"/>
+        </w:rPr>
+        <w:t>interrupciones</w:t>
+      </w:r>
+      <w:r>
+        <w:rPr>
+          <w:rFonts w:ascii="Consolas" w:hAnsi="Consolas" w:cs="Consolas"/>
+          <w:color w:val="3F7F5F"/>
+          <w:sz w:val="20"/>
+          <w:szCs w:val="20"/>
+        </w:rPr>
+        <w:t xml:space="preserve"> </w:t>
+      </w:r>
+      <w:r>
+        <w:rPr>
+          <w:rFonts w:ascii="Consolas" w:hAnsi="Consolas" w:cs="Consolas"/>
+          <w:color w:val="3F7F5F"/>
+          <w:sz w:val="20"/>
+          <w:szCs w:val="20"/>
+          <w:u w:val="single"/>
+        </w:rPr>
+        <w:t>de</w:t>
+      </w:r>
+      <w:r>
+        <w:rPr>
+          <w:rFonts w:ascii="Consolas" w:hAnsi="Consolas" w:cs="Consolas"/>
+          <w:color w:val="3F7F5F"/>
+          <w:sz w:val="20"/>
+          <w:szCs w:val="20"/>
+        </w:rPr>
+        <w:t xml:space="preserve"> </w:t>
+      </w:r>
+      <w:proofErr w:type="spellStart"/>
+      <w:r>
+        <w:rPr>
+          <w:rFonts w:ascii="Consolas" w:hAnsi="Consolas" w:cs="Consolas"/>
+          <w:color w:val="3F7F5F"/>
+          <w:sz w:val="20"/>
+          <w:szCs w:val="20"/>
+        </w:rPr>
+        <w:t>timeout</w:t>
+      </w:r>
+      <w:proofErr w:type="spellEnd"/>
+    </w:p>
+    <w:p>
+      <w:pPr>
+        <w:autoSpaceDE w:val="0"/>
+        <w:autoSpaceDN w:val="0"/>
+        <w:adjustRightInd w:val="0"/>
+        <w:spacing w:after="0" w:line="240" w:lineRule="auto"/>
+        <w:rPr>
+          <w:rFonts w:ascii="Consolas" w:hAnsi="Consolas" w:cs="Consolas"/>
+          <w:sz w:val="20"/>
+          <w:szCs w:val="20"/>
+        </w:rPr>
+      </w:pPr>
+      <w:r>
+        <w:rPr>
+          <w:rFonts w:ascii="Consolas" w:hAnsi="Consolas" w:cs="Consolas"/>
+          <w:color w:val="000000"/>
+          <w:sz w:val="20"/>
+          <w:szCs w:val="20"/>
+        </w:rPr>
+        <w:t xml:space="preserve">    </w:t>
+      </w:r>
+      <w:proofErr w:type="spellStart"/>
+      <w:proofErr w:type="gramStart"/>
+      <w:r>
+        <w:rPr>
+          <w:rFonts w:ascii="Consolas" w:hAnsi="Consolas" w:cs="Consolas"/>
+          <w:b/>
+          <w:bCs/>
+          <w:color w:val="642880"/>
+          <w:sz w:val="20"/>
+          <w:szCs w:val="20"/>
+        </w:rPr>
+        <w:t>IntMasterEnable</w:t>
+      </w:r>
+      <w:proofErr w:type="spellEnd"/>
+      <w:r>
+        <w:rPr>
+          <w:rFonts w:ascii="Consolas" w:hAnsi="Consolas" w:cs="Consolas"/>
+          <w:color w:val="000000"/>
+          <w:sz w:val="20"/>
+          <w:szCs w:val="20"/>
+        </w:rPr>
+        <w:t>(</w:t>
+      </w:r>
+      <w:proofErr w:type="gramEnd"/>
+      <w:r>
+        <w:rPr>
+          <w:rFonts w:ascii="Consolas" w:hAnsi="Consolas" w:cs="Consolas"/>
+          <w:color w:val="000000"/>
+          <w:sz w:val="20"/>
+          <w:szCs w:val="20"/>
+        </w:rPr>
+        <w:t xml:space="preserve">);  </w:t>
+      </w:r>
+      <w:r>
+        <w:rPr>
+          <w:rFonts w:ascii="Consolas" w:hAnsi="Consolas" w:cs="Consolas"/>
+          <w:color w:val="3F7F5F"/>
+          <w:sz w:val="20"/>
+          <w:szCs w:val="20"/>
+        </w:rPr>
+        <w:t>//</w:t>
+      </w:r>
+      <w:proofErr w:type="spellStart"/>
+      <w:r>
+        <w:rPr>
+          <w:rFonts w:ascii="Consolas" w:hAnsi="Consolas" w:cs="Consolas"/>
+          <w:color w:val="3F7F5F"/>
+          <w:sz w:val="20"/>
+          <w:szCs w:val="20"/>
+          <w:u w:val="single"/>
+        </w:rPr>
+        <w:t>Habilitacion</w:t>
+      </w:r>
+      <w:proofErr w:type="spellEnd"/>
+      <w:r>
+        <w:rPr>
+          <w:rFonts w:ascii="Consolas" w:hAnsi="Consolas" w:cs="Consolas"/>
+          <w:color w:val="3F7F5F"/>
+          <w:sz w:val="20"/>
+          <w:szCs w:val="20"/>
+        </w:rPr>
+        <w:t xml:space="preserve"> global </w:t>
+      </w:r>
+      <w:r>
+        <w:rPr>
+          <w:rFonts w:ascii="Consolas" w:hAnsi="Consolas" w:cs="Consolas"/>
+          <w:color w:val="3F7F5F"/>
+          <w:sz w:val="20"/>
+          <w:szCs w:val="20"/>
+          <w:u w:val="single"/>
+        </w:rPr>
+        <w:t>de</w:t>
+      </w:r>
+      <w:r>
+        <w:rPr>
+          <w:rFonts w:ascii="Consolas" w:hAnsi="Consolas" w:cs="Consolas"/>
+          <w:color w:val="3F7F5F"/>
+          <w:sz w:val="20"/>
+          <w:szCs w:val="20"/>
+        </w:rPr>
+        <w:t xml:space="preserve"> </w:t>
+      </w:r>
+      <w:r>
+        <w:rPr>
+          <w:rFonts w:ascii="Consolas" w:hAnsi="Consolas" w:cs="Consolas"/>
+          <w:color w:val="3F7F5F"/>
+          <w:sz w:val="20"/>
+          <w:szCs w:val="20"/>
+          <w:u w:val="single"/>
+        </w:rPr>
+        <w:t>interrupciones</w:t>
+      </w:r>
+    </w:p>
+    <w:p>
+      <w:pPr>
+        <w:autoSpaceDE w:val="0"/>
+        <w:autoSpaceDN w:val="0"/>
+        <w:adjustRightInd w:val="0"/>
+        <w:spacing w:after="0" w:line="240" w:lineRule="auto"/>
+        <w:rPr>
+          <w:rFonts w:ascii="Consolas" w:hAnsi="Consolas" w:cs="Consolas"/>
+          <w:sz w:val="20"/>
+          <w:szCs w:val="20"/>
+        </w:rPr>
+      </w:pPr>
+    </w:p>
+    <w:p>
+      <w:pPr>
+        <w:autoSpaceDE w:val="0"/>
+        <w:autoSpaceDN w:val="0"/>
+        <w:adjustRightInd w:val="0"/>
+        <w:spacing w:after="0" w:line="240" w:lineRule="auto"/>
+        <w:rPr>
+          <w:rFonts w:ascii="Consolas" w:hAnsi="Consolas" w:cs="Consolas"/>
+          <w:sz w:val="20"/>
+          <w:szCs w:val="20"/>
+        </w:rPr>
+      </w:pPr>
+      <w:r>
+        <w:rPr>
+          <w:rFonts w:ascii="Consolas" w:hAnsi="Consolas" w:cs="Consolas"/>
+          <w:color w:val="000000"/>
+          <w:sz w:val="20"/>
+          <w:szCs w:val="20"/>
+        </w:rPr>
+        <w:t xml:space="preserve">    </w:t>
+      </w:r>
+      <w:proofErr w:type="spellStart"/>
+      <w:proofErr w:type="gramStart"/>
+      <w:r>
+        <w:rPr>
+          <w:rFonts w:ascii="Consolas" w:hAnsi="Consolas" w:cs="Consolas"/>
+          <w:b/>
+          <w:bCs/>
+          <w:color w:val="642880"/>
+          <w:sz w:val="20"/>
+          <w:szCs w:val="20"/>
+        </w:rPr>
+        <w:t>TimerEnable</w:t>
+      </w:r>
+      <w:proofErr w:type="spellEnd"/>
+      <w:r>
+        <w:rPr>
+          <w:rFonts w:ascii="Consolas" w:hAnsi="Consolas" w:cs="Consolas"/>
+          <w:color w:val="000000"/>
+          <w:sz w:val="20"/>
+          <w:szCs w:val="20"/>
+        </w:rPr>
+        <w:t>(</w:t>
+      </w:r>
+      <w:proofErr w:type="gramEnd"/>
+      <w:r>
+        <w:rPr>
+          <w:rFonts w:ascii="Consolas" w:hAnsi="Consolas" w:cs="Consolas"/>
+          <w:color w:val="000000"/>
+          <w:sz w:val="20"/>
+          <w:szCs w:val="20"/>
+        </w:rPr>
+        <w:t xml:space="preserve">TIMER0_BASE, TIMER_A);  </w:t>
+      </w:r>
+      <w:r>
+        <w:rPr>
+          <w:rFonts w:ascii="Consolas" w:hAnsi="Consolas" w:cs="Consolas"/>
+          <w:color w:val="3F7F5F"/>
+          <w:sz w:val="20"/>
+          <w:szCs w:val="20"/>
+        </w:rPr>
+        <w:t>//</w:t>
+      </w:r>
+      <w:r>
+        <w:rPr>
+          <w:rFonts w:ascii="Consolas" w:hAnsi="Consolas" w:cs="Consolas"/>
+          <w:color w:val="3F7F5F"/>
+          <w:sz w:val="20"/>
+          <w:szCs w:val="20"/>
+          <w:u w:val="single"/>
+        </w:rPr>
+        <w:t>Habilitar</w:t>
+      </w:r>
+      <w:r>
+        <w:rPr>
+          <w:rFonts w:ascii="Consolas" w:hAnsi="Consolas" w:cs="Consolas"/>
+          <w:color w:val="3F7F5F"/>
+          <w:sz w:val="20"/>
+          <w:szCs w:val="20"/>
+        </w:rPr>
+        <w:t xml:space="preserve"> Timer0, 1, 2A y 2B</w:t>
+      </w:r>
+    </w:p>
+    <w:p>
+      <w:pPr>
+        <w:autoSpaceDE w:val="0"/>
+        <w:autoSpaceDN w:val="0"/>
+        <w:adjustRightInd w:val="0"/>
+        <w:spacing w:after="0" w:line="240" w:lineRule="auto"/>
+        <w:rPr>
+          <w:rFonts w:ascii="Consolas" w:hAnsi="Consolas" w:cs="Consolas"/>
+          <w:sz w:val="20"/>
+          <w:szCs w:val="20"/>
+        </w:rPr>
+      </w:pPr>
+    </w:p>
+    <w:p>
+      <w:pPr>
+        <w:autoSpaceDE w:val="0"/>
+        <w:autoSpaceDN w:val="0"/>
+        <w:adjustRightInd w:val="0"/>
+        <w:spacing w:after="0" w:line="240" w:lineRule="auto"/>
+        <w:rPr>
+          <w:rFonts w:ascii="Consolas" w:hAnsi="Consolas" w:cs="Consolas"/>
+          <w:sz w:val="20"/>
+          <w:szCs w:val="20"/>
+        </w:rPr>
+      </w:pPr>
+    </w:p>
+    <w:p>
+      <w:pPr>
+        <w:autoSpaceDE w:val="0"/>
+        <w:autoSpaceDN w:val="0"/>
+        <w:adjustRightInd w:val="0"/>
+        <w:spacing w:after="0" w:line="240" w:lineRule="auto"/>
+        <w:rPr>
+          <w:rFonts w:ascii="Consolas" w:hAnsi="Consolas" w:cs="Consolas"/>
+          <w:sz w:val="20"/>
+          <w:szCs w:val="20"/>
+        </w:rPr>
+      </w:pPr>
+      <w:r>
+        <w:rPr>
+          <w:rFonts w:ascii="Consolas" w:hAnsi="Consolas" w:cs="Consolas"/>
+          <w:color w:val="000000"/>
+          <w:sz w:val="20"/>
+          <w:szCs w:val="20"/>
+        </w:rPr>
+        <w:t xml:space="preserve">    </w:t>
+      </w:r>
+      <w:proofErr w:type="spellStart"/>
+      <w:proofErr w:type="gramStart"/>
+      <w:r>
+        <w:rPr>
+          <w:rFonts w:ascii="Consolas" w:hAnsi="Consolas" w:cs="Consolas"/>
+          <w:b/>
+          <w:bCs/>
+          <w:color w:val="642880"/>
+          <w:sz w:val="20"/>
+          <w:szCs w:val="20"/>
+        </w:rPr>
         <w:t>GPIOPinTypeGPIOInput</w:t>
       </w:r>
       <w:proofErr w:type="spellEnd"/>
@@ -38604,24 +38757,15 @@
         <w:lastRenderedPageBreak/>
         <w:t xml:space="preserve"> </w:t>
       </w:r>
-      <w:bookmarkStart w:id="6" w:name="_Toc23261783"/>
+      <w:bookmarkStart w:id="7" w:name="_Toc23261783"/>
       <w:r>
         <w:rPr>
           <w:sz w:val="40"/>
           <w:szCs w:val="32"/>
         </w:rPr>
-        <w:t>Comenta</w:t>
-      </w:r>
-      <w:bookmarkStart w:id="7" w:name="_GoBack"/>
+        <w:t>Comentarios acerca de la práctica</w:t>
+      </w:r>
       <w:bookmarkEnd w:id="7"/>
-      <w:r>
-        <w:rPr>
-          <w:sz w:val="40"/>
-          <w:szCs w:val="32"/>
-        </w:rPr>
-        <w:t>rios acerca de la práctica</w:t>
-      </w:r>
-      <w:bookmarkEnd w:id="6"/>
     </w:p>
     <w:p>
       <w:pPr>
@@ -38712,7 +38856,6 @@
         <w:docPartUnique/>
       </w:docPartObj>
     </w:sdtPr>
-    <w:sdtEndPr/>
     <w:sdtContent>
       <w:p>
         <w:pPr>
@@ -40297,7 +40440,7 @@
 </file>
 
 <file path=customXml/itemProps1.xml><?xml version="1.0" encoding="utf-8"?>
-<ds:datastoreItem xmlns:ds="http://schemas.openxmlformats.org/officeDocument/2006/customXml" ds:itemID="{59EC1A3B-795C-42C0-A7B8-B1CD3A309B99}">
+<ds:datastoreItem xmlns:ds="http://schemas.openxmlformats.org/officeDocument/2006/customXml" ds:itemID="{0FFB0394-0A24-446E-9436-DE43563D37A9}">
   <ds:schemaRefs>
     <ds:schemaRef ds:uri="http://schemas.openxmlformats.org/officeDocument/2006/bibliography"/>
   </ds:schemaRefs>

</xml_diff>